<commit_message>
After struggling the whole day, finally managed to implement a sorting method
</commit_message>
<xml_diff>
--- a/design/Laboratorio 5 - Diseño de pruebas.docx
+++ b/design/Laboratorio 5 - Diseño de pruebas.docx
@@ -1923,11 +1923,11 @@
         </w:trPr>
         <w:tc>
           <w:tcPr>
+            <w:cnfStyle w:val="001000000000" w:firstRow="0" w:lastRow="0" w:firstColumn="1" w:lastColumn="0" w:oddVBand="0" w:evenVBand="0" w:oddHBand="0" w:evenHBand="0" w:firstRowFirstColumn="0" w:firstRowLastColumn="0" w:lastRowFirstColumn="0" w:lastRowLastColumn="0"/>
             <w:tcW w:w="570" w:type="pct"/>
           </w:tcPr>
           <w:p>
             <w:pPr>
-              <w:cnfStyle w:val="001000000000" w:firstRow="0" w:lastRow="0" w:firstColumn="1" w:lastColumn="0" w:oddVBand="0" w:evenVBand="0" w:oddHBand="0" w:evenHBand="0" w:firstRowFirstColumn="0" w:firstRowLastColumn="0" w:lastRowFirstColumn="0" w:lastRowLastColumn="0"/>
               <w:rPr>
                 <w:b w:val="0"/>
                 <w:lang w:val="es-ES"/>
@@ -1950,6 +1950,7 @@
           </w:tcPr>
           <w:p>
             <w:pPr>
+              <w:cnfStyle w:val="000000000000" w:firstRow="0" w:lastRow="0" w:firstColumn="0" w:lastColumn="0" w:oddVBand="0" w:evenVBand="0" w:oddHBand="0" w:evenHBand="0" w:firstRowFirstColumn="0" w:firstRowLastColumn="0" w:lastRowFirstColumn="0" w:lastRowLastColumn="0"/>
               <w:rPr>
                 <w:lang w:val="es-ES"/>
               </w:rPr>
@@ -1990,6 +1991,7 @@
           </w:tcPr>
           <w:p>
             <w:pPr>
+              <w:cnfStyle w:val="000000000000" w:firstRow="0" w:lastRow="0" w:firstColumn="0" w:lastColumn="0" w:oddVBand="0" w:evenVBand="0" w:oddHBand="0" w:evenHBand="0" w:firstRowFirstColumn="0" w:firstRowLastColumn="0" w:lastRowFirstColumn="0" w:lastRowLastColumn="0"/>
               <w:rPr>
                 <w:lang w:val="es-ES"/>
               </w:rPr>
@@ -2008,6 +2010,7 @@
           </w:tcPr>
           <w:p>
             <w:pPr>
+              <w:cnfStyle w:val="000000000000" w:firstRow="0" w:lastRow="0" w:firstColumn="0" w:lastColumn="0" w:oddVBand="0" w:evenVBand="0" w:oddHBand="0" w:evenHBand="0" w:firstRowFirstColumn="0" w:firstRowLastColumn="0" w:lastRowFirstColumn="0" w:lastRowLastColumn="0"/>
               <w:rPr>
                 <w:lang w:val="es-ES"/>
               </w:rPr>
@@ -2026,23 +2029,16 @@
           </w:tcPr>
           <w:p>
             <w:pPr>
-              <w:rPr>
-                <w:lang w:val="es-ES"/>
-              </w:rPr>
-            </w:pPr>
-            <w:r>
-              <w:rPr>
-                <w:lang w:val="es-ES"/>
-              </w:rPr>
-              <w:t>Ninguna de las 100</w:t>
-            </w:r>
-            <w:bookmarkStart w:id="0" w:name="_GoBack"/>
-            <w:bookmarkEnd w:id="0"/>
-            <w:r>
-              <w:rPr>
-                <w:lang w:val="es-ES"/>
-              </w:rPr>
-              <w:t xml:space="preserve"> entradas es creada con errores, todos los vuelos tienen un identificador diferente.</w:t>
+              <w:cnfStyle w:val="000000000000" w:firstRow="0" w:lastRow="0" w:firstColumn="0" w:lastColumn="0" w:oddVBand="0" w:evenVBand="0" w:oddHBand="0" w:evenHBand="0" w:firstRowFirstColumn="0" w:firstRowLastColumn="0" w:lastRowFirstColumn="0" w:lastRowLastColumn="0"/>
+              <w:rPr>
+                <w:lang w:val="es-ES"/>
+              </w:rPr>
+            </w:pPr>
+            <w:r>
+              <w:rPr>
+                <w:lang w:val="es-ES"/>
+              </w:rPr>
+              <w:t>Ninguna de las 100 entradas es creada con errores, todos los vuelos tienen un identificador diferente.</w:t>
             </w:r>
           </w:p>
         </w:tc>
@@ -2541,11 +2537,11 @@
         </w:trPr>
         <w:tc>
           <w:tcPr>
-            <w:cnfStyle w:val="001000000000" w:firstRow="0" w:lastRow="0" w:firstColumn="1" w:lastColumn="0" w:oddVBand="0" w:evenVBand="0" w:oddHBand="0" w:evenHBand="0" w:firstRowFirstColumn="0" w:firstRowLastColumn="0" w:lastRowFirstColumn="0" w:lastRowLastColumn="0"/>
             <w:tcW w:w="570" w:type="pct"/>
           </w:tcPr>
           <w:p>
             <w:pPr>
+              <w:cnfStyle w:val="001000000000" w:firstRow="0" w:lastRow="0" w:firstColumn="1" w:lastColumn="0" w:oddVBand="0" w:evenVBand="0" w:oddHBand="0" w:evenHBand="0" w:firstRowFirstColumn="0" w:firstRowLastColumn="0" w:lastRowFirstColumn="0" w:lastRowLastColumn="0"/>
               <w:rPr>
                 <w:b w:val="0"/>
                 <w:lang w:val="es-ES"/>
@@ -2568,7 +2564,6 @@
           </w:tcPr>
           <w:p>
             <w:pPr>
-              <w:cnfStyle w:val="000000000000" w:firstRow="0" w:lastRow="0" w:firstColumn="0" w:lastColumn="0" w:oddVBand="0" w:evenVBand="0" w:oddHBand="0" w:evenHBand="0" w:firstRowFirstColumn="0" w:firstRowLastColumn="0" w:lastRowFirstColumn="0" w:lastRowLastColumn="0"/>
               <w:rPr>
                 <w:lang w:val="es-ES"/>
               </w:rPr>
@@ -2603,7 +2598,6 @@
           </w:tcPr>
           <w:p>
             <w:pPr>
-              <w:cnfStyle w:val="000000000000" w:firstRow="0" w:lastRow="0" w:firstColumn="0" w:lastColumn="0" w:oddVBand="0" w:evenVBand="0" w:oddHBand="0" w:evenHBand="0" w:firstRowFirstColumn="0" w:firstRowLastColumn="0" w:lastRowFirstColumn="0" w:lastRowLastColumn="0"/>
               <w:rPr>
                 <w:lang w:val="es-ES"/>
               </w:rPr>
@@ -2628,7 +2622,6 @@
           </w:tcPr>
           <w:p>
             <w:pPr>
-              <w:cnfStyle w:val="000000000000" w:firstRow="0" w:lastRow="0" w:firstColumn="0" w:lastColumn="0" w:oddVBand="0" w:evenVBand="0" w:oddHBand="0" w:evenHBand="0" w:firstRowFirstColumn="0" w:firstRowLastColumn="0" w:lastRowFirstColumn="0" w:lastRowLastColumn="0"/>
               <w:rPr>
                 <w:lang w:val="es-ES"/>
               </w:rPr>
@@ -2647,16 +2640,29 @@
           </w:tcPr>
           <w:p>
             <w:pPr>
-              <w:cnfStyle w:val="000000000000" w:firstRow="0" w:lastRow="0" w:firstColumn="0" w:lastColumn="0" w:oddVBand="0" w:evenVBand="0" w:oddHBand="0" w:evenHBand="0" w:firstRowFirstColumn="0" w:firstRowLastColumn="0" w:lastRowFirstColumn="0" w:lastRowLastColumn="0"/>
-              <w:rPr>
-                <w:lang w:val="es-ES"/>
-              </w:rPr>
-            </w:pPr>
-            <w:r>
-              <w:rPr>
-                <w:lang w:val="es-ES"/>
-              </w:rPr>
-              <w:t>La lista debe ser no nula, no vacía y cada elemento de esta debe estar conectado con sus siguientes.</w:t>
+              <w:rPr>
+                <w:lang w:val="es-ES"/>
+              </w:rPr>
+            </w:pPr>
+            <w:r>
+              <w:rPr>
+                <w:lang w:val="es-ES"/>
+              </w:rPr>
+              <w:t>La lista debe ser no nula, no vacía</w:t>
+            </w:r>
+            <w:r>
+              <w:rPr>
+                <w:lang w:val="es-ES"/>
+              </w:rPr>
+              <w:t>, de tamaño 5</w:t>
+            </w:r>
+            <w:bookmarkStart w:id="0" w:name="_GoBack"/>
+            <w:bookmarkEnd w:id="0"/>
+            <w:r>
+              <w:rPr>
+                <w:lang w:val="es-ES"/>
+              </w:rPr>
+              <w:t xml:space="preserve"> y cada elemento de esta debe estar conectado con sus siguientes.</w:t>
             </w:r>
           </w:p>
         </w:tc>
@@ -7513,7 +7519,7 @@
 </file>
 
 <file path=customXml/itemProps1.xml><?xml version="1.0" encoding="utf-8"?>
-<ds:datastoreItem xmlns:ds="http://schemas.openxmlformats.org/officeDocument/2006/customXml" ds:itemID="{07AF205A-AFE4-4F3E-AC42-9E25EC3CDC63}">
+<ds:datastoreItem xmlns:ds="http://schemas.openxmlformats.org/officeDocument/2006/customXml" ds:itemID="{F95BEAE3-53DB-4711-AD79-B9A0E28290D7}">
   <ds:schemaRefs>
     <ds:schemaRef ds:uri="http://schemas.openxmlformats.org/officeDocument/2006/bibliography"/>
   </ds:schemaRefs>

</xml_diff>

<commit_message>
Struggled a while with some methods, finally gave up
</commit_message>
<xml_diff>
--- a/design/Laboratorio 5 - Diseño de pruebas.docx
+++ b/design/Laboratorio 5 - Diseño de pruebas.docx
@@ -1405,7 +1405,6 @@
                 <w:b w:val="0"/>
                 <w:lang w:val="es-ES"/>
               </w:rPr>
-              <w:lastRenderedPageBreak/>
               <w:t>FlightTest</w:t>
             </w:r>
             <w:proofErr w:type="spellEnd"/>
@@ -2537,11 +2536,11 @@
         </w:trPr>
         <w:tc>
           <w:tcPr>
+            <w:cnfStyle w:val="001000000000" w:firstRow="0" w:lastRow="0" w:firstColumn="1" w:lastColumn="0" w:oddVBand="0" w:evenVBand="0" w:oddHBand="0" w:evenHBand="0" w:firstRowFirstColumn="0" w:firstRowLastColumn="0" w:lastRowFirstColumn="0" w:lastRowLastColumn="0"/>
             <w:tcW w:w="570" w:type="pct"/>
           </w:tcPr>
           <w:p>
             <w:pPr>
-              <w:cnfStyle w:val="001000000000" w:firstRow="0" w:lastRow="0" w:firstColumn="1" w:lastColumn="0" w:oddVBand="0" w:evenVBand="0" w:oddHBand="0" w:evenHBand="0" w:firstRowFirstColumn="0" w:firstRowLastColumn="0" w:lastRowFirstColumn="0" w:lastRowLastColumn="0"/>
               <w:rPr>
                 <w:b w:val="0"/>
                 <w:lang w:val="es-ES"/>
@@ -2564,6 +2563,7 @@
           </w:tcPr>
           <w:p>
             <w:pPr>
+              <w:cnfStyle w:val="000000000000" w:firstRow="0" w:lastRow="0" w:firstColumn="0" w:lastColumn="0" w:oddVBand="0" w:evenVBand="0" w:oddHBand="0" w:evenHBand="0" w:firstRowFirstColumn="0" w:firstRowLastColumn="0" w:lastRowFirstColumn="0" w:lastRowLastColumn="0"/>
               <w:rPr>
                 <w:lang w:val="es-ES"/>
               </w:rPr>
@@ -2598,6 +2598,7 @@
           </w:tcPr>
           <w:p>
             <w:pPr>
+              <w:cnfStyle w:val="000000000000" w:firstRow="0" w:lastRow="0" w:firstColumn="0" w:lastColumn="0" w:oddVBand="0" w:evenVBand="0" w:oddHBand="0" w:evenHBand="0" w:firstRowFirstColumn="0" w:firstRowLastColumn="0" w:lastRowFirstColumn="0" w:lastRowLastColumn="0"/>
               <w:rPr>
                 <w:lang w:val="es-ES"/>
               </w:rPr>
@@ -2622,6 +2623,7 @@
           </w:tcPr>
           <w:p>
             <w:pPr>
+              <w:cnfStyle w:val="000000000000" w:firstRow="0" w:lastRow="0" w:firstColumn="0" w:lastColumn="0" w:oddVBand="0" w:evenVBand="0" w:oddHBand="0" w:evenHBand="0" w:firstRowFirstColumn="0" w:firstRowLastColumn="0" w:lastRowFirstColumn="0" w:lastRowLastColumn="0"/>
               <w:rPr>
                 <w:lang w:val="es-ES"/>
               </w:rPr>
@@ -2640,6 +2642,7 @@
           </w:tcPr>
           <w:p>
             <w:pPr>
+              <w:cnfStyle w:val="000000000000" w:firstRow="0" w:lastRow="0" w:firstColumn="0" w:lastColumn="0" w:oddVBand="0" w:evenVBand="0" w:oddHBand="0" w:evenHBand="0" w:firstRowFirstColumn="0" w:firstRowLastColumn="0" w:lastRowFirstColumn="0" w:lastRowLastColumn="0"/>
               <w:rPr>
                 <w:lang w:val="es-ES"/>
               </w:rPr>
@@ -2656,8 +2659,6 @@
               </w:rPr>
               <w:t>, de tamaño 5</w:t>
             </w:r>
-            <w:bookmarkStart w:id="0" w:name="_GoBack"/>
-            <w:bookmarkEnd w:id="0"/>
             <w:r>
               <w:rPr>
                 <w:lang w:val="es-ES"/>
@@ -3459,7 +3460,6 @@
               <w:rPr>
                 <w:lang w:val="es-ES"/>
               </w:rPr>
-              <w:lastRenderedPageBreak/>
               <w:t xml:space="preserve">Prueba No </w:t>
             </w:r>
             <w:r>
@@ -3782,7 +3782,6 @@
     <w:p>
       <w:pPr>
         <w:rPr>
-          <w:u w:val="single"/>
           <w:lang w:val="es-ES"/>
         </w:rPr>
       </w:pPr>
@@ -3794,11 +3793,11 @@
         <w:tblLook w:val="04A0" w:firstRow="1" w:lastRow="0" w:firstColumn="1" w:lastColumn="0" w:noHBand="0" w:noVBand="1"/>
       </w:tblPr>
       <w:tblGrid>
-        <w:gridCol w:w="1671"/>
-        <w:gridCol w:w="2043"/>
-        <w:gridCol w:w="1092"/>
-        <w:gridCol w:w="2408"/>
-        <w:gridCol w:w="3576"/>
+        <w:gridCol w:w="1230"/>
+        <w:gridCol w:w="2154"/>
+        <w:gridCol w:w="1096"/>
+        <w:gridCol w:w="2624"/>
+        <w:gridCol w:w="3686"/>
       </w:tblGrid>
       <w:tr>
         <w:trPr>
@@ -3861,14 +3860,21 @@
                 <w:b w:val="0"/>
                 <w:lang w:val="es-ES"/>
               </w:rPr>
-              <w:t xml:space="preserve">Probar que </w:t>
-            </w:r>
-            <w:r>
-              <w:rPr>
-                <w:b w:val="0"/>
-                <w:lang w:val="es-ES"/>
-              </w:rPr>
-              <w:t>el método para seccionar una lista funciona correctamente.</w:t>
+              <w:t>Probar que los métodos de búsqueda</w:t>
+            </w:r>
+            <w:r>
+              <w:rPr>
+                <w:b w:val="0"/>
+                <w:lang w:val="es-ES"/>
+              </w:rPr>
+              <w:t xml:space="preserve"> funcionan correctamente</w:t>
+            </w:r>
+            <w:r>
+              <w:rPr>
+                <w:b w:val="0"/>
+                <w:lang w:val="es-ES"/>
+              </w:rPr>
+              <w:t>.</w:t>
             </w:r>
           </w:p>
         </w:tc>
@@ -4004,7 +4010,7 @@
                 <w:b w:val="0"/>
                 <w:lang w:val="es-ES"/>
               </w:rPr>
-              <w:t>LinkedFlightTest</w:t>
+              <w:t>AirportTest</w:t>
             </w:r>
             <w:proofErr w:type="spellEnd"/>
           </w:p>
@@ -4026,7 +4032,7 @@
               <w:rPr>
                 <w:lang w:val="es-ES"/>
               </w:rPr>
-              <w:t>subList</w:t>
+              <w:t>search</w:t>
             </w:r>
             <w:proofErr w:type="spellEnd"/>
             <w:r>
@@ -4041,7 +4047,7 @@
               <w:rPr>
                 <w:lang w:val="es-ES"/>
               </w:rPr>
-              <w:t>int</w:t>
+              <w:t>Sortings</w:t>
             </w:r>
             <w:proofErr w:type="spellEnd"/>
             <w:r>
@@ -4055,7 +4061,7 @@
               <w:rPr>
                 <w:lang w:val="es-ES"/>
               </w:rPr>
-              <w:t>int</w:t>
+              <w:t>String</w:t>
             </w:r>
             <w:proofErr w:type="spellEnd"/>
             <w:r>
@@ -4113,16 +4119,21 @@
               <w:rPr>
                 <w:lang w:val="es-ES"/>
               </w:rPr>
-              <w:t>initIndex</w:t>
-            </w:r>
-            <w:proofErr w:type="spellEnd"/>
-            <w:r>
-              <w:rPr>
-                <w:lang w:val="es-ES"/>
-              </w:rPr>
-              <w:t xml:space="preserve"> = 0</w:t>
-            </w:r>
-          </w:p>
+              <w:t>Sortings.AIRLINE</w:t>
+            </w:r>
+            <w:proofErr w:type="spellEnd"/>
+            <w:r>
+              <w:rPr>
+                <w:lang w:val="es-ES"/>
+              </w:rPr>
+              <w:t>, “Avianca”</w:t>
+            </w:r>
+          </w:p>
+        </w:tc>
+        <w:tc>
+          <w:tcPr>
+            <w:tcW w:w="1708" w:type="pct"/>
+          </w:tcPr>
           <w:p>
             <w:pPr>
               <w:cnfStyle w:val="000000000000" w:firstRow="0" w:lastRow="0" w:firstColumn="0" w:lastColumn="0" w:oddVBand="0" w:evenVBand="0" w:oddHBand="0" w:evenHBand="0" w:firstRowFirstColumn="0" w:firstRowLastColumn="0" w:lastRowFirstColumn="0" w:lastRowLastColumn="0"/>
@@ -4130,19 +4141,169 @@
                 <w:lang w:val="es-ES"/>
               </w:rPr>
             </w:pPr>
-            <w:proofErr w:type="spellStart"/>
-            <w:r>
-              <w:rPr>
-                <w:lang w:val="es-ES"/>
-              </w:rPr>
-              <w:t>finalIndex</w:t>
-            </w:r>
-            <w:proofErr w:type="spellEnd"/>
-            <w:r>
-              <w:rPr>
-                <w:lang w:val="es-ES"/>
-              </w:rPr>
-              <w:t xml:space="preserve"> = 2</w:t>
+            <w:r>
+              <w:rPr>
+                <w:lang w:val="es-ES"/>
+              </w:rPr>
+              <w:t>Se retorna el tercer elemento de la lista de aviones.</w:t>
+            </w:r>
+          </w:p>
+        </w:tc>
+      </w:tr>
+      <w:tr>
+        <w:trPr>
+          <w:cnfStyle w:val="000000100000" w:firstRow="0" w:lastRow="0" w:firstColumn="0" w:lastColumn="0" w:oddVBand="0" w:evenVBand="0" w:oddHBand="1" w:evenHBand="0" w:firstRowFirstColumn="0" w:firstRowLastColumn="0" w:lastRowFirstColumn="0" w:lastRowLastColumn="0"/>
+          <w:trHeight w:val="399"/>
+        </w:trPr>
+        <w:tc>
+          <w:tcPr>
+            <w:cnfStyle w:val="001000000000" w:firstRow="0" w:lastRow="0" w:firstColumn="1" w:lastColumn="0" w:oddVBand="0" w:evenVBand="0" w:oddHBand="0" w:evenHBand="0" w:firstRowFirstColumn="0" w:firstRowLastColumn="0" w:lastRowFirstColumn="0" w:lastRowLastColumn="0"/>
+            <w:tcW w:w="570" w:type="pct"/>
+          </w:tcPr>
+          <w:p>
+            <w:pPr>
+              <w:rPr>
+                <w:b w:val="0"/>
+                <w:lang w:val="es-ES"/>
+              </w:rPr>
+            </w:pPr>
+            <w:proofErr w:type="spellStart"/>
+            <w:r>
+              <w:rPr>
+                <w:b w:val="0"/>
+                <w:lang w:val="es-ES"/>
+              </w:rPr>
+              <w:t>AirportTest</w:t>
+            </w:r>
+            <w:proofErr w:type="spellEnd"/>
+          </w:p>
+        </w:tc>
+        <w:tc>
+          <w:tcPr>
+            <w:tcW w:w="998" w:type="pct"/>
+          </w:tcPr>
+          <w:p>
+            <w:pPr>
+              <w:cnfStyle w:val="000000100000" w:firstRow="0" w:lastRow="0" w:firstColumn="0" w:lastColumn="0" w:oddVBand="0" w:evenVBand="0" w:oddHBand="1" w:evenHBand="0" w:firstRowFirstColumn="0" w:firstRowLastColumn="0" w:lastRowFirstColumn="0" w:lastRowLastColumn="0"/>
+              <w:rPr>
+                <w:lang w:val="es-ES"/>
+              </w:rPr>
+            </w:pPr>
+            <w:proofErr w:type="spellStart"/>
+            <w:proofErr w:type="gramStart"/>
+            <w:r>
+              <w:rPr>
+                <w:lang w:val="es-ES"/>
+              </w:rPr>
+              <w:t>search</w:t>
+            </w:r>
+            <w:proofErr w:type="spellEnd"/>
+            <w:r>
+              <w:rPr>
+                <w:lang w:val="es-ES"/>
+              </w:rPr>
+              <w:t>(</w:t>
+            </w:r>
+            <w:proofErr w:type="spellStart"/>
+            <w:proofErr w:type="gramEnd"/>
+            <w:r>
+              <w:rPr>
+                <w:lang w:val="es-ES"/>
+              </w:rPr>
+              <w:t>Sortings</w:t>
+            </w:r>
+            <w:proofErr w:type="spellEnd"/>
+            <w:r>
+              <w:rPr>
+                <w:lang w:val="es-ES"/>
+              </w:rPr>
+              <w:t xml:space="preserve">, </w:t>
+            </w:r>
+            <w:proofErr w:type="spellStart"/>
+            <w:r>
+              <w:rPr>
+                <w:lang w:val="es-ES"/>
+              </w:rPr>
+              <w:t>String</w:t>
+            </w:r>
+            <w:proofErr w:type="spellEnd"/>
+            <w:r>
+              <w:rPr>
+                <w:lang w:val="es-ES"/>
+              </w:rPr>
+              <w:t>)</w:t>
+            </w:r>
+          </w:p>
+        </w:tc>
+        <w:tc>
+          <w:tcPr>
+            <w:tcW w:w="508" w:type="pct"/>
+          </w:tcPr>
+          <w:p>
+            <w:pPr>
+              <w:cnfStyle w:val="000000100000" w:firstRow="0" w:lastRow="0" w:firstColumn="0" w:lastColumn="0" w:oddVBand="0" w:evenVBand="0" w:oddHBand="1" w:evenHBand="0" w:firstRowFirstColumn="0" w:firstRowLastColumn="0" w:lastRowFirstColumn="0" w:lastRowLastColumn="0"/>
+              <w:rPr>
+                <w:lang w:val="es-ES"/>
+              </w:rPr>
+            </w:pPr>
+            <w:r>
+              <w:rPr>
+                <w:lang w:val="es-ES"/>
+              </w:rPr>
+              <w:t>s</w:t>
+            </w:r>
+            <w:r>
+              <w:rPr>
+                <w:lang w:val="es-ES"/>
+              </w:rPr>
+              <w:t>tage</w:t>
+            </w:r>
+            <w:r>
+              <w:rPr>
+                <w:lang w:val="es-ES"/>
+              </w:rPr>
+              <w:t>6</w:t>
+            </w:r>
+          </w:p>
+        </w:tc>
+        <w:tc>
+          <w:tcPr>
+            <w:tcW w:w="1216" w:type="pct"/>
+          </w:tcPr>
+          <w:p>
+            <w:pPr>
+              <w:cnfStyle w:val="000000100000" w:firstRow="0" w:lastRow="0" w:firstColumn="0" w:lastColumn="0" w:oddVBand="0" w:evenVBand="0" w:oddHBand="1" w:evenHBand="0" w:firstRowFirstColumn="0" w:firstRowLastColumn="0" w:lastRowFirstColumn="0" w:lastRowLastColumn="0"/>
+              <w:rPr>
+                <w:lang w:val="es-ES"/>
+              </w:rPr>
+            </w:pPr>
+            <w:proofErr w:type="spellStart"/>
+            <w:r>
+              <w:rPr>
+                <w:lang w:val="es-ES"/>
+              </w:rPr>
+              <w:t>Sortings.AIRLINE</w:t>
+            </w:r>
+            <w:proofErr w:type="spellEnd"/>
+            <w:r>
+              <w:rPr>
+                <w:lang w:val="es-ES"/>
+              </w:rPr>
+              <w:t>, “</w:t>
+            </w:r>
+            <w:proofErr w:type="spellStart"/>
+            <w:r>
+              <w:rPr>
+                <w:lang w:val="es-ES"/>
+              </w:rPr>
+              <w:t>Ecolines</w:t>
+            </w:r>
+            <w:proofErr w:type="spellEnd"/>
+            <w:r>
+              <w:rPr>
+                <w:lang w:val="es-ES"/>
+              </w:rPr>
+              <w:t>”</w:t>
             </w:r>
           </w:p>
         </w:tc>
@@ -4152,16 +4313,1092 @@
           </w:tcPr>
           <w:p>
             <w:pPr>
+              <w:cnfStyle w:val="000000100000" w:firstRow="0" w:lastRow="0" w:firstColumn="0" w:lastColumn="0" w:oddVBand="0" w:evenVBand="0" w:oddHBand="1" w:evenHBand="0" w:firstRowFirstColumn="0" w:firstRowLastColumn="0" w:lastRowFirstColumn="0" w:lastRowLastColumn="0"/>
+              <w:rPr>
+                <w:lang w:val="es-ES"/>
+              </w:rPr>
+            </w:pPr>
+            <w:r>
+              <w:rPr>
+                <w:lang w:val="es-ES"/>
+              </w:rPr>
+              <w:t>Se entrega un</w:t>
+            </w:r>
+            <w:r>
+              <w:rPr>
+                <w:lang w:val="es-ES"/>
+              </w:rPr>
+              <w:t xml:space="preserve"> elemento nulo</w:t>
+            </w:r>
+            <w:r>
+              <w:rPr>
+                <w:lang w:val="es-ES"/>
+              </w:rPr>
+              <w:t>.</w:t>
+            </w:r>
+          </w:p>
+        </w:tc>
+      </w:tr>
+      <w:tr>
+        <w:trPr>
+          <w:trHeight w:val="399"/>
+        </w:trPr>
+        <w:tc>
+          <w:tcPr>
+            <w:cnfStyle w:val="001000000000" w:firstRow="0" w:lastRow="0" w:firstColumn="1" w:lastColumn="0" w:oddVBand="0" w:evenVBand="0" w:oddHBand="0" w:evenHBand="0" w:firstRowFirstColumn="0" w:firstRowLastColumn="0" w:lastRowFirstColumn="0" w:lastRowLastColumn="0"/>
+            <w:tcW w:w="570" w:type="pct"/>
+          </w:tcPr>
+          <w:p>
+            <w:pPr>
+              <w:rPr>
+                <w:b w:val="0"/>
+                <w:lang w:val="es-ES"/>
+              </w:rPr>
+            </w:pPr>
+            <w:proofErr w:type="spellStart"/>
+            <w:r>
+              <w:rPr>
+                <w:b w:val="0"/>
+                <w:lang w:val="es-ES"/>
+              </w:rPr>
+              <w:t>AirportTest</w:t>
+            </w:r>
+            <w:proofErr w:type="spellEnd"/>
+          </w:p>
+        </w:tc>
+        <w:tc>
+          <w:tcPr>
+            <w:tcW w:w="998" w:type="pct"/>
+          </w:tcPr>
+          <w:p>
+            <w:pPr>
               <w:cnfStyle w:val="000000000000" w:firstRow="0" w:lastRow="0" w:firstColumn="0" w:lastColumn="0" w:oddVBand="0" w:evenVBand="0" w:oddHBand="0" w:evenHBand="0" w:firstRowFirstColumn="0" w:firstRowLastColumn="0" w:lastRowFirstColumn="0" w:lastRowLastColumn="0"/>
               <w:rPr>
                 <w:lang w:val="es-ES"/>
               </w:rPr>
             </w:pPr>
-            <w:r>
-              <w:rPr>
-                <w:lang w:val="es-ES"/>
-              </w:rPr>
-              <w:t>Una lista nueva se genera, con los elementos del primero al tercero de la original.</w:t>
+            <w:proofErr w:type="spellStart"/>
+            <w:proofErr w:type="gramStart"/>
+            <w:r>
+              <w:rPr>
+                <w:lang w:val="es-ES"/>
+              </w:rPr>
+              <w:t>s</w:t>
+            </w:r>
+            <w:r>
+              <w:rPr>
+                <w:lang w:val="es-ES"/>
+              </w:rPr>
+              <w:t>earch</w:t>
+            </w:r>
+            <w:proofErr w:type="spellEnd"/>
+            <w:r>
+              <w:rPr>
+                <w:lang w:val="es-ES"/>
+              </w:rPr>
+              <w:t>(</w:t>
+            </w:r>
+            <w:proofErr w:type="spellStart"/>
+            <w:proofErr w:type="gramEnd"/>
+            <w:r>
+              <w:rPr>
+                <w:lang w:val="es-ES"/>
+              </w:rPr>
+              <w:t>Sortings</w:t>
+            </w:r>
+            <w:proofErr w:type="spellEnd"/>
+            <w:r>
+              <w:rPr>
+                <w:lang w:val="es-ES"/>
+              </w:rPr>
+              <w:t xml:space="preserve">, </w:t>
+            </w:r>
+            <w:proofErr w:type="spellStart"/>
+            <w:r>
+              <w:rPr>
+                <w:lang w:val="es-ES"/>
+              </w:rPr>
+              <w:t>String</w:t>
+            </w:r>
+            <w:proofErr w:type="spellEnd"/>
+            <w:r>
+              <w:rPr>
+                <w:lang w:val="es-ES"/>
+              </w:rPr>
+              <w:t>)</w:t>
+            </w:r>
+          </w:p>
+        </w:tc>
+        <w:tc>
+          <w:tcPr>
+            <w:tcW w:w="508" w:type="pct"/>
+          </w:tcPr>
+          <w:p>
+            <w:pPr>
+              <w:cnfStyle w:val="000000000000" w:firstRow="0" w:lastRow="0" w:firstColumn="0" w:lastColumn="0" w:oddVBand="0" w:evenVBand="0" w:oddHBand="0" w:evenHBand="0" w:firstRowFirstColumn="0" w:firstRowLastColumn="0" w:lastRowFirstColumn="0" w:lastRowLastColumn="0"/>
+              <w:rPr>
+                <w:lang w:val="es-ES"/>
+              </w:rPr>
+            </w:pPr>
+            <w:r>
+              <w:rPr>
+                <w:lang w:val="es-ES"/>
+              </w:rPr>
+              <w:t>s</w:t>
+            </w:r>
+            <w:r>
+              <w:rPr>
+                <w:lang w:val="es-ES"/>
+              </w:rPr>
+              <w:t>tage</w:t>
+            </w:r>
+            <w:r>
+              <w:rPr>
+                <w:lang w:val="es-ES"/>
+              </w:rPr>
+              <w:t>6</w:t>
+            </w:r>
+          </w:p>
+        </w:tc>
+        <w:tc>
+          <w:tcPr>
+            <w:tcW w:w="1216" w:type="pct"/>
+          </w:tcPr>
+          <w:p>
+            <w:pPr>
+              <w:cnfStyle w:val="000000000000" w:firstRow="0" w:lastRow="0" w:firstColumn="0" w:lastColumn="0" w:oddVBand="0" w:evenVBand="0" w:oddHBand="0" w:evenHBand="0" w:firstRowFirstColumn="0" w:firstRowLastColumn="0" w:lastRowFirstColumn="0" w:lastRowLastColumn="0"/>
+              <w:rPr>
+                <w:lang w:val="es-ES"/>
+              </w:rPr>
+            </w:pPr>
+            <w:proofErr w:type="spellStart"/>
+            <w:r>
+              <w:rPr>
+                <w:lang w:val="es-ES"/>
+              </w:rPr>
+              <w:t>Sortings.DESTINATION</w:t>
+            </w:r>
+            <w:proofErr w:type="spellEnd"/>
+            <w:r>
+              <w:rPr>
+                <w:lang w:val="es-ES"/>
+              </w:rPr>
+              <w:t>, “</w:t>
+            </w:r>
+            <w:proofErr w:type="spellStart"/>
+            <w:r>
+              <w:rPr>
+                <w:lang w:val="es-ES"/>
+              </w:rPr>
+              <w:t>Bogota</w:t>
+            </w:r>
+            <w:proofErr w:type="spellEnd"/>
+            <w:r>
+              <w:rPr>
+                <w:lang w:val="es-ES"/>
+              </w:rPr>
+              <w:t>”</w:t>
+            </w:r>
+          </w:p>
+        </w:tc>
+        <w:tc>
+          <w:tcPr>
+            <w:tcW w:w="1708" w:type="pct"/>
+          </w:tcPr>
+          <w:p>
+            <w:pPr>
+              <w:cnfStyle w:val="000000000000" w:firstRow="0" w:lastRow="0" w:firstColumn="0" w:lastColumn="0" w:oddVBand="0" w:evenVBand="0" w:oddHBand="0" w:evenHBand="0" w:firstRowFirstColumn="0" w:firstRowLastColumn="0" w:lastRowFirstColumn="0" w:lastRowLastColumn="0"/>
+              <w:rPr>
+                <w:lang w:val="es-ES"/>
+              </w:rPr>
+            </w:pPr>
+            <w:r>
+              <w:rPr>
+                <w:lang w:val="es-ES"/>
+              </w:rPr>
+              <w:t>Se retorna el cuarto elemento de la lista de aviones.</w:t>
+            </w:r>
+          </w:p>
+        </w:tc>
+      </w:tr>
+      <w:tr>
+        <w:trPr>
+          <w:cnfStyle w:val="000000100000" w:firstRow="0" w:lastRow="0" w:firstColumn="0" w:lastColumn="0" w:oddVBand="0" w:evenVBand="0" w:oddHBand="1" w:evenHBand="0" w:firstRowFirstColumn="0" w:firstRowLastColumn="0" w:lastRowFirstColumn="0" w:lastRowLastColumn="0"/>
+          <w:trHeight w:val="399"/>
+        </w:trPr>
+        <w:tc>
+          <w:tcPr>
+            <w:cnfStyle w:val="001000000000" w:firstRow="0" w:lastRow="0" w:firstColumn="1" w:lastColumn="0" w:oddVBand="0" w:evenVBand="0" w:oddHBand="0" w:evenHBand="0" w:firstRowFirstColumn="0" w:firstRowLastColumn="0" w:lastRowFirstColumn="0" w:lastRowLastColumn="0"/>
+            <w:tcW w:w="570" w:type="pct"/>
+          </w:tcPr>
+          <w:p>
+            <w:pPr>
+              <w:rPr>
+                <w:b w:val="0"/>
+                <w:lang w:val="es-ES"/>
+              </w:rPr>
+            </w:pPr>
+            <w:proofErr w:type="spellStart"/>
+            <w:r>
+              <w:rPr>
+                <w:b w:val="0"/>
+                <w:lang w:val="es-ES"/>
+              </w:rPr>
+              <w:t>AirportTest</w:t>
+            </w:r>
+            <w:proofErr w:type="spellEnd"/>
+          </w:p>
+        </w:tc>
+        <w:tc>
+          <w:tcPr>
+            <w:tcW w:w="998" w:type="pct"/>
+          </w:tcPr>
+          <w:p>
+            <w:pPr>
+              <w:cnfStyle w:val="000000100000" w:firstRow="0" w:lastRow="0" w:firstColumn="0" w:lastColumn="0" w:oddVBand="0" w:evenVBand="0" w:oddHBand="1" w:evenHBand="0" w:firstRowFirstColumn="0" w:firstRowLastColumn="0" w:lastRowFirstColumn="0" w:lastRowLastColumn="0"/>
+              <w:rPr>
+                <w:lang w:val="es-ES"/>
+              </w:rPr>
+            </w:pPr>
+            <w:proofErr w:type="spellStart"/>
+            <w:proofErr w:type="gramStart"/>
+            <w:r>
+              <w:rPr>
+                <w:lang w:val="es-ES"/>
+              </w:rPr>
+              <w:t>search</w:t>
+            </w:r>
+            <w:proofErr w:type="spellEnd"/>
+            <w:r>
+              <w:rPr>
+                <w:lang w:val="es-ES"/>
+              </w:rPr>
+              <w:t>(</w:t>
+            </w:r>
+            <w:proofErr w:type="spellStart"/>
+            <w:proofErr w:type="gramEnd"/>
+            <w:r>
+              <w:rPr>
+                <w:lang w:val="es-ES"/>
+              </w:rPr>
+              <w:t>Sortings</w:t>
+            </w:r>
+            <w:proofErr w:type="spellEnd"/>
+            <w:r>
+              <w:rPr>
+                <w:lang w:val="es-ES"/>
+              </w:rPr>
+              <w:t xml:space="preserve">, </w:t>
+            </w:r>
+            <w:proofErr w:type="spellStart"/>
+            <w:r>
+              <w:rPr>
+                <w:lang w:val="es-ES"/>
+              </w:rPr>
+              <w:t>String</w:t>
+            </w:r>
+            <w:proofErr w:type="spellEnd"/>
+            <w:r>
+              <w:rPr>
+                <w:lang w:val="es-ES"/>
+              </w:rPr>
+              <w:t>)</w:t>
+            </w:r>
+          </w:p>
+        </w:tc>
+        <w:tc>
+          <w:tcPr>
+            <w:tcW w:w="508" w:type="pct"/>
+          </w:tcPr>
+          <w:p>
+            <w:pPr>
+              <w:cnfStyle w:val="000000100000" w:firstRow="0" w:lastRow="0" w:firstColumn="0" w:lastColumn="0" w:oddVBand="0" w:evenVBand="0" w:oddHBand="1" w:evenHBand="0" w:firstRowFirstColumn="0" w:firstRowLastColumn="0" w:lastRowFirstColumn="0" w:lastRowLastColumn="0"/>
+              <w:rPr>
+                <w:lang w:val="es-ES"/>
+              </w:rPr>
+            </w:pPr>
+            <w:r>
+              <w:rPr>
+                <w:lang w:val="es-ES"/>
+              </w:rPr>
+              <w:t>s</w:t>
+            </w:r>
+            <w:r>
+              <w:rPr>
+                <w:lang w:val="es-ES"/>
+              </w:rPr>
+              <w:t>tage</w:t>
+            </w:r>
+            <w:r>
+              <w:rPr>
+                <w:lang w:val="es-ES"/>
+              </w:rPr>
+              <w:t>6</w:t>
+            </w:r>
+          </w:p>
+        </w:tc>
+        <w:tc>
+          <w:tcPr>
+            <w:tcW w:w="1216" w:type="pct"/>
+          </w:tcPr>
+          <w:p>
+            <w:pPr>
+              <w:cnfStyle w:val="000000100000" w:firstRow="0" w:lastRow="0" w:firstColumn="0" w:lastColumn="0" w:oddVBand="0" w:evenVBand="0" w:oddHBand="1" w:evenHBand="0" w:firstRowFirstColumn="0" w:firstRowLastColumn="0" w:lastRowFirstColumn="0" w:lastRowLastColumn="0"/>
+              <w:rPr>
+                <w:lang w:val="es-ES"/>
+              </w:rPr>
+            </w:pPr>
+            <w:proofErr w:type="spellStart"/>
+            <w:r>
+              <w:rPr>
+                <w:lang w:val="es-ES"/>
+              </w:rPr>
+              <w:t>Sortings.DESTINATION</w:t>
+            </w:r>
+            <w:proofErr w:type="spellEnd"/>
+            <w:r>
+              <w:rPr>
+                <w:lang w:val="es-ES"/>
+              </w:rPr>
+              <w:t xml:space="preserve">, “Ciudad de </w:t>
+            </w:r>
+            <w:proofErr w:type="spellStart"/>
+            <w:r>
+              <w:rPr>
+                <w:lang w:val="es-ES"/>
+              </w:rPr>
+              <w:t>Mexico</w:t>
+            </w:r>
+            <w:proofErr w:type="spellEnd"/>
+            <w:r>
+              <w:rPr>
+                <w:lang w:val="es-ES"/>
+              </w:rPr>
+              <w:t>”</w:t>
+            </w:r>
+          </w:p>
+        </w:tc>
+        <w:tc>
+          <w:tcPr>
+            <w:tcW w:w="1708" w:type="pct"/>
+          </w:tcPr>
+          <w:p>
+            <w:pPr>
+              <w:cnfStyle w:val="000000100000" w:firstRow="0" w:lastRow="0" w:firstColumn="0" w:lastColumn="0" w:oddVBand="0" w:evenVBand="0" w:oddHBand="1" w:evenHBand="0" w:firstRowFirstColumn="0" w:firstRowLastColumn="0" w:lastRowFirstColumn="0" w:lastRowLastColumn="0"/>
+              <w:rPr>
+                <w:lang w:val="es-ES"/>
+              </w:rPr>
+            </w:pPr>
+            <w:r>
+              <w:rPr>
+                <w:lang w:val="es-ES"/>
+              </w:rPr>
+              <w:t>Se entrega un</w:t>
+            </w:r>
+            <w:r>
+              <w:rPr>
+                <w:lang w:val="es-ES"/>
+              </w:rPr>
+              <w:t xml:space="preserve"> elemento nulo</w:t>
+            </w:r>
+            <w:r>
+              <w:rPr>
+                <w:lang w:val="es-ES"/>
+              </w:rPr>
+              <w:t>.</w:t>
+            </w:r>
+          </w:p>
+        </w:tc>
+      </w:tr>
+      <w:tr>
+        <w:trPr>
+          <w:trHeight w:val="399"/>
+        </w:trPr>
+        <w:tc>
+          <w:tcPr>
+            <w:cnfStyle w:val="001000000000" w:firstRow="0" w:lastRow="0" w:firstColumn="1" w:lastColumn="0" w:oddVBand="0" w:evenVBand="0" w:oddHBand="0" w:evenHBand="0" w:firstRowFirstColumn="0" w:firstRowLastColumn="0" w:lastRowFirstColumn="0" w:lastRowLastColumn="0"/>
+            <w:tcW w:w="570" w:type="pct"/>
+          </w:tcPr>
+          <w:p>
+            <w:pPr>
+              <w:rPr>
+                <w:b w:val="0"/>
+                <w:lang w:val="es-ES"/>
+              </w:rPr>
+            </w:pPr>
+            <w:proofErr w:type="spellStart"/>
+            <w:r>
+              <w:rPr>
+                <w:b w:val="0"/>
+                <w:lang w:val="es-ES"/>
+              </w:rPr>
+              <w:t>AirportTest</w:t>
+            </w:r>
+            <w:proofErr w:type="spellEnd"/>
+          </w:p>
+        </w:tc>
+        <w:tc>
+          <w:tcPr>
+            <w:tcW w:w="998" w:type="pct"/>
+          </w:tcPr>
+          <w:p>
+            <w:pPr>
+              <w:cnfStyle w:val="000000000000" w:firstRow="0" w:lastRow="0" w:firstColumn="0" w:lastColumn="0" w:oddVBand="0" w:evenVBand="0" w:oddHBand="0" w:evenHBand="0" w:firstRowFirstColumn="0" w:firstRowLastColumn="0" w:lastRowFirstColumn="0" w:lastRowLastColumn="0"/>
+              <w:rPr>
+                <w:lang w:val="es-ES"/>
+              </w:rPr>
+            </w:pPr>
+            <w:proofErr w:type="spellStart"/>
+            <w:proofErr w:type="gramStart"/>
+            <w:r>
+              <w:rPr>
+                <w:lang w:val="es-ES"/>
+              </w:rPr>
+              <w:t>s</w:t>
+            </w:r>
+            <w:r>
+              <w:rPr>
+                <w:lang w:val="es-ES"/>
+              </w:rPr>
+              <w:t>earch</w:t>
+            </w:r>
+            <w:proofErr w:type="spellEnd"/>
+            <w:r>
+              <w:rPr>
+                <w:lang w:val="es-ES"/>
+              </w:rPr>
+              <w:t>(</w:t>
+            </w:r>
+            <w:proofErr w:type="spellStart"/>
+            <w:proofErr w:type="gramEnd"/>
+            <w:r>
+              <w:rPr>
+                <w:lang w:val="es-ES"/>
+              </w:rPr>
+              <w:t>Sortings</w:t>
+            </w:r>
+            <w:proofErr w:type="spellEnd"/>
+            <w:r>
+              <w:rPr>
+                <w:lang w:val="es-ES"/>
+              </w:rPr>
+              <w:t xml:space="preserve">, </w:t>
+            </w:r>
+            <w:proofErr w:type="spellStart"/>
+            <w:r>
+              <w:rPr>
+                <w:lang w:val="es-ES"/>
+              </w:rPr>
+              <w:t>String</w:t>
+            </w:r>
+            <w:proofErr w:type="spellEnd"/>
+            <w:r>
+              <w:rPr>
+                <w:lang w:val="es-ES"/>
+              </w:rPr>
+              <w:t>)</w:t>
+            </w:r>
+          </w:p>
+        </w:tc>
+        <w:tc>
+          <w:tcPr>
+            <w:tcW w:w="508" w:type="pct"/>
+          </w:tcPr>
+          <w:p>
+            <w:pPr>
+              <w:cnfStyle w:val="000000000000" w:firstRow="0" w:lastRow="0" w:firstColumn="0" w:lastColumn="0" w:oddVBand="0" w:evenVBand="0" w:oddHBand="0" w:evenHBand="0" w:firstRowFirstColumn="0" w:firstRowLastColumn="0" w:lastRowFirstColumn="0" w:lastRowLastColumn="0"/>
+              <w:rPr>
+                <w:lang w:val="es-ES"/>
+              </w:rPr>
+            </w:pPr>
+            <w:r>
+              <w:rPr>
+                <w:lang w:val="es-ES"/>
+              </w:rPr>
+              <w:t>s</w:t>
+            </w:r>
+            <w:r>
+              <w:rPr>
+                <w:lang w:val="es-ES"/>
+              </w:rPr>
+              <w:t>tage</w:t>
+            </w:r>
+            <w:r>
+              <w:rPr>
+                <w:lang w:val="es-ES"/>
+              </w:rPr>
+              <w:t>6</w:t>
+            </w:r>
+          </w:p>
+        </w:tc>
+        <w:tc>
+          <w:tcPr>
+            <w:tcW w:w="1216" w:type="pct"/>
+          </w:tcPr>
+          <w:p>
+            <w:pPr>
+              <w:cnfStyle w:val="000000000000" w:firstRow="0" w:lastRow="0" w:firstColumn="0" w:lastColumn="0" w:oddVBand="0" w:evenVBand="0" w:oddHBand="0" w:evenHBand="0" w:firstRowFirstColumn="0" w:firstRowLastColumn="0" w:lastRowFirstColumn="0" w:lastRowLastColumn="0"/>
+              <w:rPr>
+                <w:lang w:val="es-ES"/>
+              </w:rPr>
+            </w:pPr>
+            <w:proofErr w:type="spellStart"/>
+            <w:r>
+              <w:rPr>
+                <w:lang w:val="es-ES"/>
+              </w:rPr>
+              <w:t>Sortings.FLIGHT_NUMBER</w:t>
+            </w:r>
+            <w:proofErr w:type="spellEnd"/>
+            <w:r>
+              <w:rPr>
+                <w:lang w:val="es-ES"/>
+              </w:rPr>
+              <w:t>, “C80192”</w:t>
+            </w:r>
+          </w:p>
+        </w:tc>
+        <w:tc>
+          <w:tcPr>
+            <w:tcW w:w="1708" w:type="pct"/>
+          </w:tcPr>
+          <w:p>
+            <w:pPr>
+              <w:cnfStyle w:val="000000000000" w:firstRow="0" w:lastRow="0" w:firstColumn="0" w:lastColumn="0" w:oddVBand="0" w:evenVBand="0" w:oddHBand="0" w:evenHBand="0" w:firstRowFirstColumn="0" w:firstRowLastColumn="0" w:lastRowFirstColumn="0" w:lastRowLastColumn="0"/>
+              <w:rPr>
+                <w:lang w:val="es-ES"/>
+              </w:rPr>
+            </w:pPr>
+            <w:r>
+              <w:rPr>
+                <w:lang w:val="es-ES"/>
+              </w:rPr>
+              <w:t>Se retorna el segundo elemento de la lista de aviones.</w:t>
+            </w:r>
+          </w:p>
+        </w:tc>
+      </w:tr>
+      <w:tr>
+        <w:trPr>
+          <w:cnfStyle w:val="000000100000" w:firstRow="0" w:lastRow="0" w:firstColumn="0" w:lastColumn="0" w:oddVBand="0" w:evenVBand="0" w:oddHBand="1" w:evenHBand="0" w:firstRowFirstColumn="0" w:firstRowLastColumn="0" w:lastRowFirstColumn="0" w:lastRowLastColumn="0"/>
+          <w:trHeight w:val="399"/>
+        </w:trPr>
+        <w:tc>
+          <w:tcPr>
+            <w:cnfStyle w:val="001000000000" w:firstRow="0" w:lastRow="0" w:firstColumn="1" w:lastColumn="0" w:oddVBand="0" w:evenVBand="0" w:oddHBand="0" w:evenHBand="0" w:firstRowFirstColumn="0" w:firstRowLastColumn="0" w:lastRowFirstColumn="0" w:lastRowLastColumn="0"/>
+            <w:tcW w:w="570" w:type="pct"/>
+          </w:tcPr>
+          <w:p>
+            <w:pPr>
+              <w:rPr>
+                <w:b w:val="0"/>
+                <w:lang w:val="es-ES"/>
+              </w:rPr>
+            </w:pPr>
+            <w:proofErr w:type="spellStart"/>
+            <w:r>
+              <w:rPr>
+                <w:b w:val="0"/>
+                <w:lang w:val="es-ES"/>
+              </w:rPr>
+              <w:t>AirportTest</w:t>
+            </w:r>
+            <w:proofErr w:type="spellEnd"/>
+          </w:p>
+        </w:tc>
+        <w:tc>
+          <w:tcPr>
+            <w:tcW w:w="998" w:type="pct"/>
+          </w:tcPr>
+          <w:p>
+            <w:pPr>
+              <w:cnfStyle w:val="000000100000" w:firstRow="0" w:lastRow="0" w:firstColumn="0" w:lastColumn="0" w:oddVBand="0" w:evenVBand="0" w:oddHBand="1" w:evenHBand="0" w:firstRowFirstColumn="0" w:firstRowLastColumn="0" w:lastRowFirstColumn="0" w:lastRowLastColumn="0"/>
+              <w:rPr>
+                <w:lang w:val="es-ES"/>
+              </w:rPr>
+            </w:pPr>
+            <w:proofErr w:type="spellStart"/>
+            <w:proofErr w:type="gramStart"/>
+            <w:r>
+              <w:rPr>
+                <w:lang w:val="es-ES"/>
+              </w:rPr>
+              <w:t>s</w:t>
+            </w:r>
+            <w:r>
+              <w:rPr>
+                <w:lang w:val="es-ES"/>
+              </w:rPr>
+              <w:t>earch</w:t>
+            </w:r>
+            <w:proofErr w:type="spellEnd"/>
+            <w:r>
+              <w:rPr>
+                <w:lang w:val="es-ES"/>
+              </w:rPr>
+              <w:t>(</w:t>
+            </w:r>
+            <w:proofErr w:type="spellStart"/>
+            <w:proofErr w:type="gramEnd"/>
+            <w:r>
+              <w:rPr>
+                <w:lang w:val="es-ES"/>
+              </w:rPr>
+              <w:t>Sortings</w:t>
+            </w:r>
+            <w:proofErr w:type="spellEnd"/>
+            <w:r>
+              <w:rPr>
+                <w:lang w:val="es-ES"/>
+              </w:rPr>
+              <w:t xml:space="preserve">, </w:t>
+            </w:r>
+            <w:proofErr w:type="spellStart"/>
+            <w:r>
+              <w:rPr>
+                <w:lang w:val="es-ES"/>
+              </w:rPr>
+              <w:t>String</w:t>
+            </w:r>
+            <w:proofErr w:type="spellEnd"/>
+            <w:r>
+              <w:rPr>
+                <w:lang w:val="es-ES"/>
+              </w:rPr>
+              <w:t>)</w:t>
+            </w:r>
+          </w:p>
+        </w:tc>
+        <w:tc>
+          <w:tcPr>
+            <w:tcW w:w="508" w:type="pct"/>
+          </w:tcPr>
+          <w:p>
+            <w:pPr>
+              <w:cnfStyle w:val="000000100000" w:firstRow="0" w:lastRow="0" w:firstColumn="0" w:lastColumn="0" w:oddVBand="0" w:evenVBand="0" w:oddHBand="1" w:evenHBand="0" w:firstRowFirstColumn="0" w:firstRowLastColumn="0" w:lastRowFirstColumn="0" w:lastRowLastColumn="0"/>
+              <w:rPr>
+                <w:lang w:val="es-ES"/>
+              </w:rPr>
+            </w:pPr>
+            <w:r>
+              <w:rPr>
+                <w:lang w:val="es-ES"/>
+              </w:rPr>
+              <w:t>s</w:t>
+            </w:r>
+            <w:r>
+              <w:rPr>
+                <w:lang w:val="es-ES"/>
+              </w:rPr>
+              <w:t>tage</w:t>
+            </w:r>
+            <w:r>
+              <w:rPr>
+                <w:lang w:val="es-ES"/>
+              </w:rPr>
+              <w:t>6</w:t>
+            </w:r>
+          </w:p>
+        </w:tc>
+        <w:tc>
+          <w:tcPr>
+            <w:tcW w:w="1216" w:type="pct"/>
+          </w:tcPr>
+          <w:p>
+            <w:pPr>
+              <w:cnfStyle w:val="000000100000" w:firstRow="0" w:lastRow="0" w:firstColumn="0" w:lastColumn="0" w:oddVBand="0" w:evenVBand="0" w:oddHBand="1" w:evenHBand="0" w:firstRowFirstColumn="0" w:firstRowLastColumn="0" w:lastRowFirstColumn="0" w:lastRowLastColumn="0"/>
+              <w:rPr>
+                <w:lang w:val="es-ES"/>
+              </w:rPr>
+            </w:pPr>
+            <w:proofErr w:type="spellStart"/>
+            <w:r>
+              <w:rPr>
+                <w:lang w:val="es-ES"/>
+              </w:rPr>
+              <w:t>Sortings.FLIGHT_NUMBER</w:t>
+            </w:r>
+            <w:proofErr w:type="spellEnd"/>
+            <w:r>
+              <w:rPr>
+                <w:lang w:val="es-ES"/>
+              </w:rPr>
+              <w:t>, “D80192”</w:t>
+            </w:r>
+          </w:p>
+        </w:tc>
+        <w:tc>
+          <w:tcPr>
+            <w:tcW w:w="1708" w:type="pct"/>
+          </w:tcPr>
+          <w:p>
+            <w:pPr>
+              <w:cnfStyle w:val="000000100000" w:firstRow="0" w:lastRow="0" w:firstColumn="0" w:lastColumn="0" w:oddVBand="0" w:evenVBand="0" w:oddHBand="1" w:evenHBand="0" w:firstRowFirstColumn="0" w:firstRowLastColumn="0" w:lastRowFirstColumn="0" w:lastRowLastColumn="0"/>
+              <w:rPr>
+                <w:lang w:val="es-ES"/>
+              </w:rPr>
+            </w:pPr>
+            <w:r>
+              <w:rPr>
+                <w:lang w:val="es-ES"/>
+              </w:rPr>
+              <w:t>Se entrega un</w:t>
+            </w:r>
+            <w:r>
+              <w:rPr>
+                <w:lang w:val="es-ES"/>
+              </w:rPr>
+              <w:t xml:space="preserve"> elemento nulo.</w:t>
+            </w:r>
+          </w:p>
+        </w:tc>
+      </w:tr>
+      <w:tr>
+        <w:trPr>
+          <w:trHeight w:val="399"/>
+        </w:trPr>
+        <w:tc>
+          <w:tcPr>
+            <w:cnfStyle w:val="001000000000" w:firstRow="0" w:lastRow="0" w:firstColumn="1" w:lastColumn="0" w:oddVBand="0" w:evenVBand="0" w:oddHBand="0" w:evenHBand="0" w:firstRowFirstColumn="0" w:firstRowLastColumn="0" w:lastRowFirstColumn="0" w:lastRowLastColumn="0"/>
+            <w:tcW w:w="570" w:type="pct"/>
+          </w:tcPr>
+          <w:p>
+            <w:pPr>
+              <w:rPr>
+                <w:b w:val="0"/>
+                <w:lang w:val="es-ES"/>
+              </w:rPr>
+            </w:pPr>
+            <w:proofErr w:type="spellStart"/>
+            <w:r>
+              <w:rPr>
+                <w:b w:val="0"/>
+                <w:lang w:val="es-ES"/>
+              </w:rPr>
+              <w:t>AirportTest</w:t>
+            </w:r>
+            <w:proofErr w:type="spellEnd"/>
+          </w:p>
+        </w:tc>
+        <w:tc>
+          <w:tcPr>
+            <w:tcW w:w="998" w:type="pct"/>
+          </w:tcPr>
+          <w:p>
+            <w:pPr>
+              <w:cnfStyle w:val="000000000000" w:firstRow="0" w:lastRow="0" w:firstColumn="0" w:lastColumn="0" w:oddVBand="0" w:evenVBand="0" w:oddHBand="0" w:evenHBand="0" w:firstRowFirstColumn="0" w:firstRowLastColumn="0" w:lastRowFirstColumn="0" w:lastRowLastColumn="0"/>
+              <w:rPr>
+                <w:lang w:val="es-ES"/>
+              </w:rPr>
+            </w:pPr>
+            <w:proofErr w:type="spellStart"/>
+            <w:proofErr w:type="gramStart"/>
+            <w:r>
+              <w:rPr>
+                <w:lang w:val="es-ES"/>
+              </w:rPr>
+              <w:t>s</w:t>
+            </w:r>
+            <w:r>
+              <w:rPr>
+                <w:lang w:val="es-ES"/>
+              </w:rPr>
+              <w:t>earch</w:t>
+            </w:r>
+            <w:proofErr w:type="spellEnd"/>
+            <w:r>
+              <w:rPr>
+                <w:lang w:val="es-ES"/>
+              </w:rPr>
+              <w:t>(</w:t>
+            </w:r>
+            <w:proofErr w:type="spellStart"/>
+            <w:proofErr w:type="gramEnd"/>
+            <w:r>
+              <w:rPr>
+                <w:lang w:val="es-ES"/>
+              </w:rPr>
+              <w:t>Sortings</w:t>
+            </w:r>
+            <w:proofErr w:type="spellEnd"/>
+            <w:r>
+              <w:rPr>
+                <w:lang w:val="es-ES"/>
+              </w:rPr>
+              <w:t xml:space="preserve">, </w:t>
+            </w:r>
+            <w:proofErr w:type="spellStart"/>
+            <w:r>
+              <w:rPr>
+                <w:lang w:val="es-ES"/>
+              </w:rPr>
+              <w:t>String</w:t>
+            </w:r>
+            <w:proofErr w:type="spellEnd"/>
+            <w:r>
+              <w:rPr>
+                <w:lang w:val="es-ES"/>
+              </w:rPr>
+              <w:t>)</w:t>
+            </w:r>
+          </w:p>
+        </w:tc>
+        <w:tc>
+          <w:tcPr>
+            <w:tcW w:w="508" w:type="pct"/>
+          </w:tcPr>
+          <w:p>
+            <w:pPr>
+              <w:cnfStyle w:val="000000000000" w:firstRow="0" w:lastRow="0" w:firstColumn="0" w:lastColumn="0" w:oddVBand="0" w:evenVBand="0" w:oddHBand="0" w:evenHBand="0" w:firstRowFirstColumn="0" w:firstRowLastColumn="0" w:lastRowFirstColumn="0" w:lastRowLastColumn="0"/>
+              <w:rPr>
+                <w:lang w:val="es-ES"/>
+              </w:rPr>
+            </w:pPr>
+            <w:r>
+              <w:rPr>
+                <w:lang w:val="es-ES"/>
+              </w:rPr>
+              <w:t>s</w:t>
+            </w:r>
+            <w:r>
+              <w:rPr>
+                <w:lang w:val="es-ES"/>
+              </w:rPr>
+              <w:t>tage</w:t>
+            </w:r>
+            <w:r>
+              <w:rPr>
+                <w:lang w:val="es-ES"/>
+              </w:rPr>
+              <w:t>6</w:t>
+            </w:r>
+          </w:p>
+        </w:tc>
+        <w:tc>
+          <w:tcPr>
+            <w:tcW w:w="1216" w:type="pct"/>
+          </w:tcPr>
+          <w:p>
+            <w:pPr>
+              <w:cnfStyle w:val="000000000000" w:firstRow="0" w:lastRow="0" w:firstColumn="0" w:lastColumn="0" w:oddVBand="0" w:evenVBand="0" w:oddHBand="0" w:evenHBand="0" w:firstRowFirstColumn="0" w:firstRowLastColumn="0" w:lastRowFirstColumn="0" w:lastRowLastColumn="0"/>
+              <w:rPr>
+                <w:lang w:val="es-ES"/>
+              </w:rPr>
+            </w:pPr>
+            <w:proofErr w:type="spellStart"/>
+            <w:r>
+              <w:rPr>
+                <w:lang w:val="es-ES"/>
+              </w:rPr>
+              <w:t>Sortings.BOARDING_GATE</w:t>
+            </w:r>
+            <w:proofErr w:type="spellEnd"/>
+            <w:r>
+              <w:rPr>
+                <w:lang w:val="es-ES"/>
+              </w:rPr>
+              <w:t>, 4</w:t>
+            </w:r>
+          </w:p>
+        </w:tc>
+        <w:tc>
+          <w:tcPr>
+            <w:tcW w:w="1708" w:type="pct"/>
+          </w:tcPr>
+          <w:p>
+            <w:pPr>
+              <w:cnfStyle w:val="000000000000" w:firstRow="0" w:lastRow="0" w:firstColumn="0" w:lastColumn="0" w:oddVBand="0" w:evenVBand="0" w:oddHBand="0" w:evenHBand="0" w:firstRowFirstColumn="0" w:firstRowLastColumn="0" w:lastRowFirstColumn="0" w:lastRowLastColumn="0"/>
+              <w:rPr>
+                <w:lang w:val="es-ES"/>
+              </w:rPr>
+            </w:pPr>
+            <w:r>
+              <w:rPr>
+                <w:lang w:val="es-ES"/>
+              </w:rPr>
+              <w:t xml:space="preserve">Se retorna el </w:t>
+            </w:r>
+            <w:r>
+              <w:rPr>
+                <w:lang w:val="es-ES"/>
+              </w:rPr>
+              <w:t xml:space="preserve">primer </w:t>
+            </w:r>
+            <w:r>
+              <w:rPr>
+                <w:lang w:val="es-ES"/>
+              </w:rPr>
+              <w:t>elemento de la lista de aviones.</w:t>
+            </w:r>
+          </w:p>
+        </w:tc>
+      </w:tr>
+      <w:tr>
+        <w:trPr>
+          <w:cnfStyle w:val="000000100000" w:firstRow="0" w:lastRow="0" w:firstColumn="0" w:lastColumn="0" w:oddVBand="0" w:evenVBand="0" w:oddHBand="1" w:evenHBand="0" w:firstRowFirstColumn="0" w:firstRowLastColumn="0" w:lastRowFirstColumn="0" w:lastRowLastColumn="0"/>
+          <w:trHeight w:val="399"/>
+        </w:trPr>
+        <w:tc>
+          <w:tcPr>
+            <w:cnfStyle w:val="001000000000" w:firstRow="0" w:lastRow="0" w:firstColumn="1" w:lastColumn="0" w:oddVBand="0" w:evenVBand="0" w:oddHBand="0" w:evenHBand="0" w:firstRowFirstColumn="0" w:firstRowLastColumn="0" w:lastRowFirstColumn="0" w:lastRowLastColumn="0"/>
+            <w:tcW w:w="570" w:type="pct"/>
+          </w:tcPr>
+          <w:p>
+            <w:pPr>
+              <w:rPr>
+                <w:b w:val="0"/>
+                <w:lang w:val="es-ES"/>
+              </w:rPr>
+            </w:pPr>
+            <w:proofErr w:type="spellStart"/>
+            <w:r>
+              <w:rPr>
+                <w:b w:val="0"/>
+                <w:lang w:val="es-ES"/>
+              </w:rPr>
+              <w:t>AirportTest</w:t>
+            </w:r>
+            <w:proofErr w:type="spellEnd"/>
+          </w:p>
+        </w:tc>
+        <w:tc>
+          <w:tcPr>
+            <w:tcW w:w="998" w:type="pct"/>
+          </w:tcPr>
+          <w:p>
+            <w:pPr>
+              <w:cnfStyle w:val="000000100000" w:firstRow="0" w:lastRow="0" w:firstColumn="0" w:lastColumn="0" w:oddVBand="0" w:evenVBand="0" w:oddHBand="1" w:evenHBand="0" w:firstRowFirstColumn="0" w:firstRowLastColumn="0" w:lastRowFirstColumn="0" w:lastRowLastColumn="0"/>
+              <w:rPr>
+                <w:lang w:val="es-ES"/>
+              </w:rPr>
+            </w:pPr>
+            <w:proofErr w:type="spellStart"/>
+            <w:proofErr w:type="gramStart"/>
+            <w:r>
+              <w:rPr>
+                <w:lang w:val="es-ES"/>
+              </w:rPr>
+              <w:t>s</w:t>
+            </w:r>
+            <w:r>
+              <w:rPr>
+                <w:lang w:val="es-ES"/>
+              </w:rPr>
+              <w:t>earch</w:t>
+            </w:r>
+            <w:proofErr w:type="spellEnd"/>
+            <w:r>
+              <w:rPr>
+                <w:lang w:val="es-ES"/>
+              </w:rPr>
+              <w:t>(</w:t>
+            </w:r>
+            <w:proofErr w:type="spellStart"/>
+            <w:proofErr w:type="gramEnd"/>
+            <w:r>
+              <w:rPr>
+                <w:lang w:val="es-ES"/>
+              </w:rPr>
+              <w:t>Sortings</w:t>
+            </w:r>
+            <w:proofErr w:type="spellEnd"/>
+            <w:r>
+              <w:rPr>
+                <w:lang w:val="es-ES"/>
+              </w:rPr>
+              <w:t xml:space="preserve">, </w:t>
+            </w:r>
+            <w:proofErr w:type="spellStart"/>
+            <w:r>
+              <w:rPr>
+                <w:lang w:val="es-ES"/>
+              </w:rPr>
+              <w:t>String</w:t>
+            </w:r>
+            <w:proofErr w:type="spellEnd"/>
+            <w:r>
+              <w:rPr>
+                <w:lang w:val="es-ES"/>
+              </w:rPr>
+              <w:t>)</w:t>
+            </w:r>
+          </w:p>
+        </w:tc>
+        <w:tc>
+          <w:tcPr>
+            <w:tcW w:w="508" w:type="pct"/>
+          </w:tcPr>
+          <w:p>
+            <w:pPr>
+              <w:cnfStyle w:val="000000100000" w:firstRow="0" w:lastRow="0" w:firstColumn="0" w:lastColumn="0" w:oddVBand="0" w:evenVBand="0" w:oddHBand="1" w:evenHBand="0" w:firstRowFirstColumn="0" w:firstRowLastColumn="0" w:lastRowFirstColumn="0" w:lastRowLastColumn="0"/>
+              <w:rPr>
+                <w:lang w:val="es-ES"/>
+              </w:rPr>
+            </w:pPr>
+            <w:r>
+              <w:rPr>
+                <w:lang w:val="es-ES"/>
+              </w:rPr>
+              <w:t>s</w:t>
+            </w:r>
+            <w:r>
+              <w:rPr>
+                <w:lang w:val="es-ES"/>
+              </w:rPr>
+              <w:t>tage</w:t>
+            </w:r>
+            <w:r>
+              <w:rPr>
+                <w:lang w:val="es-ES"/>
+              </w:rPr>
+              <w:t>6</w:t>
+            </w:r>
+          </w:p>
+        </w:tc>
+        <w:tc>
+          <w:tcPr>
+            <w:tcW w:w="1216" w:type="pct"/>
+          </w:tcPr>
+          <w:p>
+            <w:pPr>
+              <w:cnfStyle w:val="000000100000" w:firstRow="0" w:lastRow="0" w:firstColumn="0" w:lastColumn="0" w:oddVBand="0" w:evenVBand="0" w:oddHBand="1" w:evenHBand="0" w:firstRowFirstColumn="0" w:firstRowLastColumn="0" w:lastRowFirstColumn="0" w:lastRowLastColumn="0"/>
+              <w:rPr>
+                <w:lang w:val="es-ES"/>
+              </w:rPr>
+            </w:pPr>
+            <w:proofErr w:type="spellStart"/>
+            <w:r>
+              <w:rPr>
+                <w:lang w:val="es-ES"/>
+              </w:rPr>
+              <w:t>Sortings.BOARDING_GATE</w:t>
+            </w:r>
+            <w:proofErr w:type="spellEnd"/>
+            <w:r>
+              <w:rPr>
+                <w:lang w:val="es-ES"/>
+              </w:rPr>
+              <w:t>, 5</w:t>
+            </w:r>
+          </w:p>
+        </w:tc>
+        <w:tc>
+          <w:tcPr>
+            <w:tcW w:w="1708" w:type="pct"/>
+          </w:tcPr>
+          <w:p>
+            <w:pPr>
+              <w:cnfStyle w:val="000000100000" w:firstRow="0" w:lastRow="0" w:firstColumn="0" w:lastColumn="0" w:oddVBand="0" w:evenVBand="0" w:oddHBand="1" w:evenHBand="0" w:firstRowFirstColumn="0" w:firstRowLastColumn="0" w:lastRowFirstColumn="0" w:lastRowLastColumn="0"/>
+              <w:rPr>
+                <w:u w:val="single"/>
+                <w:lang w:val="es-ES"/>
+              </w:rPr>
+            </w:pPr>
+            <w:r>
+              <w:rPr>
+                <w:lang w:val="es-ES"/>
+              </w:rPr>
+              <w:t>Se entrega un elemento nulo.</w:t>
             </w:r>
           </w:p>
         </w:tc>
@@ -4249,21 +5486,7 @@
                 <w:b w:val="0"/>
                 <w:lang w:val="es-ES"/>
               </w:rPr>
-              <w:t>Probar que los métodos de búsqueda</w:t>
-            </w:r>
-            <w:r>
-              <w:rPr>
-                <w:b w:val="0"/>
-                <w:lang w:val="es-ES"/>
-              </w:rPr>
-              <w:t xml:space="preserve"> funcionan correctamente</w:t>
-            </w:r>
-            <w:r>
-              <w:rPr>
-                <w:b w:val="0"/>
-                <w:lang w:val="es-ES"/>
-              </w:rPr>
-              <w:t>.</w:t>
+              <w:t>Probar que los métodos de ordenamiento funcionan correctamente.</w:t>
             </w:r>
           </w:p>
         </w:tc>
@@ -4421,7 +5644,7 @@
               <w:rPr>
                 <w:lang w:val="es-ES"/>
               </w:rPr>
-              <w:t>search</w:t>
+              <w:t>sortTime</w:t>
             </w:r>
             <w:proofErr w:type="spellEnd"/>
             <w:r>
@@ -4430,33 +5653,11 @@
               </w:rPr>
               <w:t>(</w:t>
             </w:r>
-            <w:proofErr w:type="spellStart"/>
             <w:proofErr w:type="gramEnd"/>
             <w:r>
               <w:rPr>
                 <w:lang w:val="es-ES"/>
               </w:rPr>
-              <w:t>Sortings</w:t>
-            </w:r>
-            <w:proofErr w:type="spellEnd"/>
-            <w:r>
-              <w:rPr>
-                <w:lang w:val="es-ES"/>
-              </w:rPr>
-              <w:t xml:space="preserve">, </w:t>
-            </w:r>
-            <w:proofErr w:type="spellStart"/>
-            <w:r>
-              <w:rPr>
-                <w:lang w:val="es-ES"/>
-              </w:rPr>
-              <w:t>String</w:t>
-            </w:r>
-            <w:proofErr w:type="spellEnd"/>
-            <w:r>
-              <w:rPr>
-                <w:lang w:val="es-ES"/>
-              </w:rPr>
               <w:t>)</w:t>
             </w:r>
           </w:p>
@@ -4476,19 +5677,7 @@
               <w:rPr>
                 <w:lang w:val="es-ES"/>
               </w:rPr>
-              <w:t>s</w:t>
-            </w:r>
-            <w:r>
-              <w:rPr>
-                <w:lang w:val="es-ES"/>
-              </w:rPr>
-              <w:t>tage</w:t>
-            </w:r>
-            <w:r>
-              <w:rPr>
-                <w:lang w:val="es-ES"/>
-              </w:rPr>
-              <w:t>6</w:t>
+              <w:t>stage7</w:t>
             </w:r>
           </w:p>
         </w:tc>
@@ -4503,20 +5692,6 @@
                 <w:lang w:val="es-ES"/>
               </w:rPr>
             </w:pPr>
-            <w:proofErr w:type="spellStart"/>
-            <w:r>
-              <w:rPr>
-                <w:lang w:val="es-ES"/>
-              </w:rPr>
-              <w:t>Sortings.AIRLINE</w:t>
-            </w:r>
-            <w:proofErr w:type="spellEnd"/>
-            <w:r>
-              <w:rPr>
-                <w:lang w:val="es-ES"/>
-              </w:rPr>
-              <w:t>, “Avianca”</w:t>
-            </w:r>
           </w:p>
         </w:tc>
         <w:tc>
@@ -4534,7 +5709,7 @@
               <w:rPr>
                 <w:lang w:val="es-ES"/>
               </w:rPr>
-              <w:t>Se retorna el tercer elemento de la lista de aviones.</w:t>
+              <w:t>Cada elemento exceptuando el último está en una fecha y hora anterior al siguiente en la lista.</w:t>
             </w:r>
           </w:p>
         </w:tc>
@@ -4584,7 +5759,7 @@
               <w:rPr>
                 <w:lang w:val="es-ES"/>
               </w:rPr>
-              <w:t>search</w:t>
+              <w:t>sortAirline</w:t>
             </w:r>
             <w:proofErr w:type="spellEnd"/>
             <w:r>
@@ -4593,33 +5768,11 @@
               </w:rPr>
               <w:t>(</w:t>
             </w:r>
-            <w:proofErr w:type="spellStart"/>
             <w:proofErr w:type="gramEnd"/>
             <w:r>
               <w:rPr>
                 <w:lang w:val="es-ES"/>
               </w:rPr>
-              <w:t>Sortings</w:t>
-            </w:r>
-            <w:proofErr w:type="spellEnd"/>
-            <w:r>
-              <w:rPr>
-                <w:lang w:val="es-ES"/>
-              </w:rPr>
-              <w:t xml:space="preserve">, </w:t>
-            </w:r>
-            <w:proofErr w:type="spellStart"/>
-            <w:r>
-              <w:rPr>
-                <w:lang w:val="es-ES"/>
-              </w:rPr>
-              <w:t>String</w:t>
-            </w:r>
-            <w:proofErr w:type="spellEnd"/>
-            <w:r>
-              <w:rPr>
-                <w:lang w:val="es-ES"/>
-              </w:rPr>
               <w:t>)</w:t>
             </w:r>
           </w:p>
@@ -4639,19 +5792,7 @@
               <w:rPr>
                 <w:lang w:val="es-ES"/>
               </w:rPr>
-              <w:t>s</w:t>
-            </w:r>
-            <w:r>
-              <w:rPr>
-                <w:lang w:val="es-ES"/>
-              </w:rPr>
-              <w:t>tage</w:t>
-            </w:r>
-            <w:r>
-              <w:rPr>
-                <w:lang w:val="es-ES"/>
-              </w:rPr>
-              <w:t>6</w:t>
+              <w:t>stage7</w:t>
             </w:r>
           </w:p>
         </w:tc>
@@ -4666,34 +5807,6 @@
                 <w:lang w:val="es-ES"/>
               </w:rPr>
             </w:pPr>
-            <w:proofErr w:type="spellStart"/>
-            <w:r>
-              <w:rPr>
-                <w:lang w:val="es-ES"/>
-              </w:rPr>
-              <w:t>Sortings.AIRLINE</w:t>
-            </w:r>
-            <w:proofErr w:type="spellEnd"/>
-            <w:r>
-              <w:rPr>
-                <w:lang w:val="es-ES"/>
-              </w:rPr>
-              <w:t>, “</w:t>
-            </w:r>
-            <w:proofErr w:type="spellStart"/>
-            <w:r>
-              <w:rPr>
-                <w:lang w:val="es-ES"/>
-              </w:rPr>
-              <w:t>Ecolines</w:t>
-            </w:r>
-            <w:proofErr w:type="spellEnd"/>
-            <w:r>
-              <w:rPr>
-                <w:lang w:val="es-ES"/>
-              </w:rPr>
-              <w:t>”</w:t>
-            </w:r>
           </w:p>
         </w:tc>
         <w:tc>
@@ -4711,19 +5824,7 @@
               <w:rPr>
                 <w:lang w:val="es-ES"/>
               </w:rPr>
-              <w:t>Se entrega un</w:t>
-            </w:r>
-            <w:r>
-              <w:rPr>
-                <w:lang w:val="es-ES"/>
-              </w:rPr>
-              <w:t xml:space="preserve"> elemento nulo</w:t>
-            </w:r>
-            <w:r>
-              <w:rPr>
-                <w:lang w:val="es-ES"/>
-              </w:rPr>
-              <w:t>.</w:t>
+              <w:t>Cada elemento exceptuando el último tiene asignada una aerolínea lexicográficamente menor al siguiente de la lista.</w:t>
             </w:r>
           </w:p>
         </w:tc>
@@ -4772,13 +5873,7 @@
               <w:rPr>
                 <w:lang w:val="es-ES"/>
               </w:rPr>
-              <w:t>s</w:t>
-            </w:r>
-            <w:r>
-              <w:rPr>
-                <w:lang w:val="es-ES"/>
-              </w:rPr>
-              <w:t>earch</w:t>
+              <w:t>sortDestination</w:t>
             </w:r>
             <w:proofErr w:type="spellEnd"/>
             <w:r>
@@ -4787,33 +5882,11 @@
               </w:rPr>
               <w:t>(</w:t>
             </w:r>
-            <w:proofErr w:type="spellStart"/>
             <w:proofErr w:type="gramEnd"/>
             <w:r>
               <w:rPr>
                 <w:lang w:val="es-ES"/>
               </w:rPr>
-              <w:t>Sortings</w:t>
-            </w:r>
-            <w:proofErr w:type="spellEnd"/>
-            <w:r>
-              <w:rPr>
-                <w:lang w:val="es-ES"/>
-              </w:rPr>
-              <w:t xml:space="preserve">, </w:t>
-            </w:r>
-            <w:proofErr w:type="spellStart"/>
-            <w:r>
-              <w:rPr>
-                <w:lang w:val="es-ES"/>
-              </w:rPr>
-              <w:t>String</w:t>
-            </w:r>
-            <w:proofErr w:type="spellEnd"/>
-            <w:r>
-              <w:rPr>
-                <w:lang w:val="es-ES"/>
-              </w:rPr>
               <w:t>)</w:t>
             </w:r>
           </w:p>
@@ -4833,19 +5906,7 @@
               <w:rPr>
                 <w:lang w:val="es-ES"/>
               </w:rPr>
-              <w:t>s</w:t>
-            </w:r>
-            <w:r>
-              <w:rPr>
-                <w:lang w:val="es-ES"/>
-              </w:rPr>
-              <w:t>tage</w:t>
-            </w:r>
-            <w:r>
-              <w:rPr>
-                <w:lang w:val="es-ES"/>
-              </w:rPr>
-              <w:t>6</w:t>
+              <w:t>stage7</w:t>
             </w:r>
           </w:p>
         </w:tc>
@@ -4860,34 +5921,6 @@
                 <w:lang w:val="es-ES"/>
               </w:rPr>
             </w:pPr>
-            <w:proofErr w:type="spellStart"/>
-            <w:r>
-              <w:rPr>
-                <w:lang w:val="es-ES"/>
-              </w:rPr>
-              <w:t>Sortings.DESTINATION</w:t>
-            </w:r>
-            <w:proofErr w:type="spellEnd"/>
-            <w:r>
-              <w:rPr>
-                <w:lang w:val="es-ES"/>
-              </w:rPr>
-              <w:t>, “</w:t>
-            </w:r>
-            <w:proofErr w:type="spellStart"/>
-            <w:r>
-              <w:rPr>
-                <w:lang w:val="es-ES"/>
-              </w:rPr>
-              <w:t>Bogota</w:t>
-            </w:r>
-            <w:proofErr w:type="spellEnd"/>
-            <w:r>
-              <w:rPr>
-                <w:lang w:val="es-ES"/>
-              </w:rPr>
-              <w:t>”</w:t>
-            </w:r>
           </w:p>
         </w:tc>
         <w:tc>
@@ -4905,7 +5938,7 @@
               <w:rPr>
                 <w:lang w:val="es-ES"/>
               </w:rPr>
-              <w:t>Se retorna el cuarto elemento de la lista de aviones.</w:t>
+              <w:t xml:space="preserve">Cada elemento exceptuando el último tiene una ciudad de destino lexicográficamente menor a su siguiente en la lista. </w:t>
             </w:r>
           </w:p>
         </w:tc>
@@ -4933,1430 +5966,6 @@
                 <w:b w:val="0"/>
                 <w:lang w:val="es-ES"/>
               </w:rPr>
-              <w:t>AirportTest</w:t>
-            </w:r>
-            <w:proofErr w:type="spellEnd"/>
-          </w:p>
-        </w:tc>
-        <w:tc>
-          <w:tcPr>
-            <w:tcW w:w="998" w:type="pct"/>
-          </w:tcPr>
-          <w:p>
-            <w:pPr>
-              <w:cnfStyle w:val="000000100000" w:firstRow="0" w:lastRow="0" w:firstColumn="0" w:lastColumn="0" w:oddVBand="0" w:evenVBand="0" w:oddHBand="1" w:evenHBand="0" w:firstRowFirstColumn="0" w:firstRowLastColumn="0" w:lastRowFirstColumn="0" w:lastRowLastColumn="0"/>
-              <w:rPr>
-                <w:lang w:val="es-ES"/>
-              </w:rPr>
-            </w:pPr>
-            <w:proofErr w:type="spellStart"/>
-            <w:proofErr w:type="gramStart"/>
-            <w:r>
-              <w:rPr>
-                <w:lang w:val="es-ES"/>
-              </w:rPr>
-              <w:t>search</w:t>
-            </w:r>
-            <w:proofErr w:type="spellEnd"/>
-            <w:r>
-              <w:rPr>
-                <w:lang w:val="es-ES"/>
-              </w:rPr>
-              <w:t>(</w:t>
-            </w:r>
-            <w:proofErr w:type="spellStart"/>
-            <w:proofErr w:type="gramEnd"/>
-            <w:r>
-              <w:rPr>
-                <w:lang w:val="es-ES"/>
-              </w:rPr>
-              <w:t>Sortings</w:t>
-            </w:r>
-            <w:proofErr w:type="spellEnd"/>
-            <w:r>
-              <w:rPr>
-                <w:lang w:val="es-ES"/>
-              </w:rPr>
-              <w:t xml:space="preserve">, </w:t>
-            </w:r>
-            <w:proofErr w:type="spellStart"/>
-            <w:r>
-              <w:rPr>
-                <w:lang w:val="es-ES"/>
-              </w:rPr>
-              <w:t>String</w:t>
-            </w:r>
-            <w:proofErr w:type="spellEnd"/>
-            <w:r>
-              <w:rPr>
-                <w:lang w:val="es-ES"/>
-              </w:rPr>
-              <w:t>)</w:t>
-            </w:r>
-          </w:p>
-        </w:tc>
-        <w:tc>
-          <w:tcPr>
-            <w:tcW w:w="508" w:type="pct"/>
-          </w:tcPr>
-          <w:p>
-            <w:pPr>
-              <w:cnfStyle w:val="000000100000" w:firstRow="0" w:lastRow="0" w:firstColumn="0" w:lastColumn="0" w:oddVBand="0" w:evenVBand="0" w:oddHBand="1" w:evenHBand="0" w:firstRowFirstColumn="0" w:firstRowLastColumn="0" w:lastRowFirstColumn="0" w:lastRowLastColumn="0"/>
-              <w:rPr>
-                <w:lang w:val="es-ES"/>
-              </w:rPr>
-            </w:pPr>
-            <w:r>
-              <w:rPr>
-                <w:lang w:val="es-ES"/>
-              </w:rPr>
-              <w:t>s</w:t>
-            </w:r>
-            <w:r>
-              <w:rPr>
-                <w:lang w:val="es-ES"/>
-              </w:rPr>
-              <w:t>tage</w:t>
-            </w:r>
-            <w:r>
-              <w:rPr>
-                <w:lang w:val="es-ES"/>
-              </w:rPr>
-              <w:t>6</w:t>
-            </w:r>
-          </w:p>
-        </w:tc>
-        <w:tc>
-          <w:tcPr>
-            <w:tcW w:w="1216" w:type="pct"/>
-          </w:tcPr>
-          <w:p>
-            <w:pPr>
-              <w:cnfStyle w:val="000000100000" w:firstRow="0" w:lastRow="0" w:firstColumn="0" w:lastColumn="0" w:oddVBand="0" w:evenVBand="0" w:oddHBand="1" w:evenHBand="0" w:firstRowFirstColumn="0" w:firstRowLastColumn="0" w:lastRowFirstColumn="0" w:lastRowLastColumn="0"/>
-              <w:rPr>
-                <w:lang w:val="es-ES"/>
-              </w:rPr>
-            </w:pPr>
-            <w:proofErr w:type="spellStart"/>
-            <w:r>
-              <w:rPr>
-                <w:lang w:val="es-ES"/>
-              </w:rPr>
-              <w:t>Sortings.DESTINATION</w:t>
-            </w:r>
-            <w:proofErr w:type="spellEnd"/>
-            <w:r>
-              <w:rPr>
-                <w:lang w:val="es-ES"/>
-              </w:rPr>
-              <w:t xml:space="preserve">, “Ciudad de </w:t>
-            </w:r>
-            <w:proofErr w:type="spellStart"/>
-            <w:r>
-              <w:rPr>
-                <w:lang w:val="es-ES"/>
-              </w:rPr>
-              <w:t>Mexico</w:t>
-            </w:r>
-            <w:proofErr w:type="spellEnd"/>
-            <w:r>
-              <w:rPr>
-                <w:lang w:val="es-ES"/>
-              </w:rPr>
-              <w:t>”</w:t>
-            </w:r>
-          </w:p>
-        </w:tc>
-        <w:tc>
-          <w:tcPr>
-            <w:tcW w:w="1708" w:type="pct"/>
-          </w:tcPr>
-          <w:p>
-            <w:pPr>
-              <w:cnfStyle w:val="000000100000" w:firstRow="0" w:lastRow="0" w:firstColumn="0" w:lastColumn="0" w:oddVBand="0" w:evenVBand="0" w:oddHBand="1" w:evenHBand="0" w:firstRowFirstColumn="0" w:firstRowLastColumn="0" w:lastRowFirstColumn="0" w:lastRowLastColumn="0"/>
-              <w:rPr>
-                <w:lang w:val="es-ES"/>
-              </w:rPr>
-            </w:pPr>
-            <w:r>
-              <w:rPr>
-                <w:lang w:val="es-ES"/>
-              </w:rPr>
-              <w:t>Se entrega un</w:t>
-            </w:r>
-            <w:r>
-              <w:rPr>
-                <w:lang w:val="es-ES"/>
-              </w:rPr>
-              <w:t xml:space="preserve"> elemento nulo</w:t>
-            </w:r>
-            <w:r>
-              <w:rPr>
-                <w:lang w:val="es-ES"/>
-              </w:rPr>
-              <w:t>.</w:t>
-            </w:r>
-          </w:p>
-        </w:tc>
-      </w:tr>
-      <w:tr>
-        <w:trPr>
-          <w:trHeight w:val="399"/>
-        </w:trPr>
-        <w:tc>
-          <w:tcPr>
-            <w:cnfStyle w:val="001000000000" w:firstRow="0" w:lastRow="0" w:firstColumn="1" w:lastColumn="0" w:oddVBand="0" w:evenVBand="0" w:oddHBand="0" w:evenHBand="0" w:firstRowFirstColumn="0" w:firstRowLastColumn="0" w:lastRowFirstColumn="0" w:lastRowLastColumn="0"/>
-            <w:tcW w:w="570" w:type="pct"/>
-          </w:tcPr>
-          <w:p>
-            <w:pPr>
-              <w:rPr>
-                <w:b w:val="0"/>
-                <w:lang w:val="es-ES"/>
-              </w:rPr>
-            </w:pPr>
-            <w:proofErr w:type="spellStart"/>
-            <w:r>
-              <w:rPr>
-                <w:b w:val="0"/>
-                <w:lang w:val="es-ES"/>
-              </w:rPr>
-              <w:t>AirportTest</w:t>
-            </w:r>
-            <w:proofErr w:type="spellEnd"/>
-          </w:p>
-        </w:tc>
-        <w:tc>
-          <w:tcPr>
-            <w:tcW w:w="998" w:type="pct"/>
-          </w:tcPr>
-          <w:p>
-            <w:pPr>
-              <w:cnfStyle w:val="000000000000" w:firstRow="0" w:lastRow="0" w:firstColumn="0" w:lastColumn="0" w:oddVBand="0" w:evenVBand="0" w:oddHBand="0" w:evenHBand="0" w:firstRowFirstColumn="0" w:firstRowLastColumn="0" w:lastRowFirstColumn="0" w:lastRowLastColumn="0"/>
-              <w:rPr>
-                <w:lang w:val="es-ES"/>
-              </w:rPr>
-            </w:pPr>
-            <w:proofErr w:type="spellStart"/>
-            <w:proofErr w:type="gramStart"/>
-            <w:r>
-              <w:rPr>
-                <w:lang w:val="es-ES"/>
-              </w:rPr>
-              <w:t>s</w:t>
-            </w:r>
-            <w:r>
-              <w:rPr>
-                <w:lang w:val="es-ES"/>
-              </w:rPr>
-              <w:t>earch</w:t>
-            </w:r>
-            <w:proofErr w:type="spellEnd"/>
-            <w:r>
-              <w:rPr>
-                <w:lang w:val="es-ES"/>
-              </w:rPr>
-              <w:t>(</w:t>
-            </w:r>
-            <w:proofErr w:type="spellStart"/>
-            <w:proofErr w:type="gramEnd"/>
-            <w:r>
-              <w:rPr>
-                <w:lang w:val="es-ES"/>
-              </w:rPr>
-              <w:t>Sortings</w:t>
-            </w:r>
-            <w:proofErr w:type="spellEnd"/>
-            <w:r>
-              <w:rPr>
-                <w:lang w:val="es-ES"/>
-              </w:rPr>
-              <w:t xml:space="preserve">, </w:t>
-            </w:r>
-            <w:proofErr w:type="spellStart"/>
-            <w:r>
-              <w:rPr>
-                <w:lang w:val="es-ES"/>
-              </w:rPr>
-              <w:t>String</w:t>
-            </w:r>
-            <w:proofErr w:type="spellEnd"/>
-            <w:r>
-              <w:rPr>
-                <w:lang w:val="es-ES"/>
-              </w:rPr>
-              <w:t>)</w:t>
-            </w:r>
-          </w:p>
-        </w:tc>
-        <w:tc>
-          <w:tcPr>
-            <w:tcW w:w="508" w:type="pct"/>
-          </w:tcPr>
-          <w:p>
-            <w:pPr>
-              <w:cnfStyle w:val="000000000000" w:firstRow="0" w:lastRow="0" w:firstColumn="0" w:lastColumn="0" w:oddVBand="0" w:evenVBand="0" w:oddHBand="0" w:evenHBand="0" w:firstRowFirstColumn="0" w:firstRowLastColumn="0" w:lastRowFirstColumn="0" w:lastRowLastColumn="0"/>
-              <w:rPr>
-                <w:lang w:val="es-ES"/>
-              </w:rPr>
-            </w:pPr>
-            <w:r>
-              <w:rPr>
-                <w:lang w:val="es-ES"/>
-              </w:rPr>
-              <w:t>s</w:t>
-            </w:r>
-            <w:r>
-              <w:rPr>
-                <w:lang w:val="es-ES"/>
-              </w:rPr>
-              <w:t>tage</w:t>
-            </w:r>
-            <w:r>
-              <w:rPr>
-                <w:lang w:val="es-ES"/>
-              </w:rPr>
-              <w:t>6</w:t>
-            </w:r>
-          </w:p>
-        </w:tc>
-        <w:tc>
-          <w:tcPr>
-            <w:tcW w:w="1216" w:type="pct"/>
-          </w:tcPr>
-          <w:p>
-            <w:pPr>
-              <w:cnfStyle w:val="000000000000" w:firstRow="0" w:lastRow="0" w:firstColumn="0" w:lastColumn="0" w:oddVBand="0" w:evenVBand="0" w:oddHBand="0" w:evenHBand="0" w:firstRowFirstColumn="0" w:firstRowLastColumn="0" w:lastRowFirstColumn="0" w:lastRowLastColumn="0"/>
-              <w:rPr>
-                <w:lang w:val="es-ES"/>
-              </w:rPr>
-            </w:pPr>
-            <w:proofErr w:type="spellStart"/>
-            <w:r>
-              <w:rPr>
-                <w:lang w:val="es-ES"/>
-              </w:rPr>
-              <w:t>Sortings.FLIGHT_NUMBER</w:t>
-            </w:r>
-            <w:proofErr w:type="spellEnd"/>
-            <w:r>
-              <w:rPr>
-                <w:lang w:val="es-ES"/>
-              </w:rPr>
-              <w:t>, “C80192”</w:t>
-            </w:r>
-          </w:p>
-        </w:tc>
-        <w:tc>
-          <w:tcPr>
-            <w:tcW w:w="1708" w:type="pct"/>
-          </w:tcPr>
-          <w:p>
-            <w:pPr>
-              <w:cnfStyle w:val="000000000000" w:firstRow="0" w:lastRow="0" w:firstColumn="0" w:lastColumn="0" w:oddVBand="0" w:evenVBand="0" w:oddHBand="0" w:evenHBand="0" w:firstRowFirstColumn="0" w:firstRowLastColumn="0" w:lastRowFirstColumn="0" w:lastRowLastColumn="0"/>
-              <w:rPr>
-                <w:lang w:val="es-ES"/>
-              </w:rPr>
-            </w:pPr>
-            <w:r>
-              <w:rPr>
-                <w:lang w:val="es-ES"/>
-              </w:rPr>
-              <w:t>Se retorna el segundo elemento de la lista de aviones.</w:t>
-            </w:r>
-          </w:p>
-        </w:tc>
-      </w:tr>
-      <w:tr>
-        <w:trPr>
-          <w:cnfStyle w:val="000000100000" w:firstRow="0" w:lastRow="0" w:firstColumn="0" w:lastColumn="0" w:oddVBand="0" w:evenVBand="0" w:oddHBand="1" w:evenHBand="0" w:firstRowFirstColumn="0" w:firstRowLastColumn="0" w:lastRowFirstColumn="0" w:lastRowLastColumn="0"/>
-          <w:trHeight w:val="399"/>
-        </w:trPr>
-        <w:tc>
-          <w:tcPr>
-            <w:cnfStyle w:val="001000000000" w:firstRow="0" w:lastRow="0" w:firstColumn="1" w:lastColumn="0" w:oddVBand="0" w:evenVBand="0" w:oddHBand="0" w:evenHBand="0" w:firstRowFirstColumn="0" w:firstRowLastColumn="0" w:lastRowFirstColumn="0" w:lastRowLastColumn="0"/>
-            <w:tcW w:w="570" w:type="pct"/>
-          </w:tcPr>
-          <w:p>
-            <w:pPr>
-              <w:rPr>
-                <w:b w:val="0"/>
-                <w:lang w:val="es-ES"/>
-              </w:rPr>
-            </w:pPr>
-            <w:proofErr w:type="spellStart"/>
-            <w:r>
-              <w:rPr>
-                <w:b w:val="0"/>
-                <w:lang w:val="es-ES"/>
-              </w:rPr>
-              <w:t>AirportTest</w:t>
-            </w:r>
-            <w:proofErr w:type="spellEnd"/>
-          </w:p>
-        </w:tc>
-        <w:tc>
-          <w:tcPr>
-            <w:tcW w:w="998" w:type="pct"/>
-          </w:tcPr>
-          <w:p>
-            <w:pPr>
-              <w:cnfStyle w:val="000000100000" w:firstRow="0" w:lastRow="0" w:firstColumn="0" w:lastColumn="0" w:oddVBand="0" w:evenVBand="0" w:oddHBand="1" w:evenHBand="0" w:firstRowFirstColumn="0" w:firstRowLastColumn="0" w:lastRowFirstColumn="0" w:lastRowLastColumn="0"/>
-              <w:rPr>
-                <w:lang w:val="es-ES"/>
-              </w:rPr>
-            </w:pPr>
-            <w:proofErr w:type="spellStart"/>
-            <w:proofErr w:type="gramStart"/>
-            <w:r>
-              <w:rPr>
-                <w:lang w:val="es-ES"/>
-              </w:rPr>
-              <w:t>s</w:t>
-            </w:r>
-            <w:r>
-              <w:rPr>
-                <w:lang w:val="es-ES"/>
-              </w:rPr>
-              <w:t>earch</w:t>
-            </w:r>
-            <w:proofErr w:type="spellEnd"/>
-            <w:r>
-              <w:rPr>
-                <w:lang w:val="es-ES"/>
-              </w:rPr>
-              <w:t>(</w:t>
-            </w:r>
-            <w:proofErr w:type="spellStart"/>
-            <w:proofErr w:type="gramEnd"/>
-            <w:r>
-              <w:rPr>
-                <w:lang w:val="es-ES"/>
-              </w:rPr>
-              <w:t>Sortings</w:t>
-            </w:r>
-            <w:proofErr w:type="spellEnd"/>
-            <w:r>
-              <w:rPr>
-                <w:lang w:val="es-ES"/>
-              </w:rPr>
-              <w:t xml:space="preserve">, </w:t>
-            </w:r>
-            <w:proofErr w:type="spellStart"/>
-            <w:r>
-              <w:rPr>
-                <w:lang w:val="es-ES"/>
-              </w:rPr>
-              <w:t>String</w:t>
-            </w:r>
-            <w:proofErr w:type="spellEnd"/>
-            <w:r>
-              <w:rPr>
-                <w:lang w:val="es-ES"/>
-              </w:rPr>
-              <w:t>)</w:t>
-            </w:r>
-          </w:p>
-        </w:tc>
-        <w:tc>
-          <w:tcPr>
-            <w:tcW w:w="508" w:type="pct"/>
-          </w:tcPr>
-          <w:p>
-            <w:pPr>
-              <w:cnfStyle w:val="000000100000" w:firstRow="0" w:lastRow="0" w:firstColumn="0" w:lastColumn="0" w:oddVBand="0" w:evenVBand="0" w:oddHBand="1" w:evenHBand="0" w:firstRowFirstColumn="0" w:firstRowLastColumn="0" w:lastRowFirstColumn="0" w:lastRowLastColumn="0"/>
-              <w:rPr>
-                <w:lang w:val="es-ES"/>
-              </w:rPr>
-            </w:pPr>
-            <w:r>
-              <w:rPr>
-                <w:lang w:val="es-ES"/>
-              </w:rPr>
-              <w:t>s</w:t>
-            </w:r>
-            <w:r>
-              <w:rPr>
-                <w:lang w:val="es-ES"/>
-              </w:rPr>
-              <w:t>tage</w:t>
-            </w:r>
-            <w:r>
-              <w:rPr>
-                <w:lang w:val="es-ES"/>
-              </w:rPr>
-              <w:t>6</w:t>
-            </w:r>
-          </w:p>
-        </w:tc>
-        <w:tc>
-          <w:tcPr>
-            <w:tcW w:w="1216" w:type="pct"/>
-          </w:tcPr>
-          <w:p>
-            <w:pPr>
-              <w:cnfStyle w:val="000000100000" w:firstRow="0" w:lastRow="0" w:firstColumn="0" w:lastColumn="0" w:oddVBand="0" w:evenVBand="0" w:oddHBand="1" w:evenHBand="0" w:firstRowFirstColumn="0" w:firstRowLastColumn="0" w:lastRowFirstColumn="0" w:lastRowLastColumn="0"/>
-              <w:rPr>
-                <w:lang w:val="es-ES"/>
-              </w:rPr>
-            </w:pPr>
-            <w:proofErr w:type="spellStart"/>
-            <w:r>
-              <w:rPr>
-                <w:lang w:val="es-ES"/>
-              </w:rPr>
-              <w:t>Sortings.FLIGHT_NUMBER</w:t>
-            </w:r>
-            <w:proofErr w:type="spellEnd"/>
-            <w:r>
-              <w:rPr>
-                <w:lang w:val="es-ES"/>
-              </w:rPr>
-              <w:t>, “D80192”</w:t>
-            </w:r>
-          </w:p>
-        </w:tc>
-        <w:tc>
-          <w:tcPr>
-            <w:tcW w:w="1708" w:type="pct"/>
-          </w:tcPr>
-          <w:p>
-            <w:pPr>
-              <w:cnfStyle w:val="000000100000" w:firstRow="0" w:lastRow="0" w:firstColumn="0" w:lastColumn="0" w:oddVBand="0" w:evenVBand="0" w:oddHBand="1" w:evenHBand="0" w:firstRowFirstColumn="0" w:firstRowLastColumn="0" w:lastRowFirstColumn="0" w:lastRowLastColumn="0"/>
-              <w:rPr>
-                <w:lang w:val="es-ES"/>
-              </w:rPr>
-            </w:pPr>
-            <w:r>
-              <w:rPr>
-                <w:lang w:val="es-ES"/>
-              </w:rPr>
-              <w:t>Se entrega un</w:t>
-            </w:r>
-            <w:r>
-              <w:rPr>
-                <w:lang w:val="es-ES"/>
-              </w:rPr>
-              <w:t xml:space="preserve"> elemento nulo.</w:t>
-            </w:r>
-          </w:p>
-        </w:tc>
-      </w:tr>
-      <w:tr>
-        <w:trPr>
-          <w:trHeight w:val="399"/>
-        </w:trPr>
-        <w:tc>
-          <w:tcPr>
-            <w:cnfStyle w:val="001000000000" w:firstRow="0" w:lastRow="0" w:firstColumn="1" w:lastColumn="0" w:oddVBand="0" w:evenVBand="0" w:oddHBand="0" w:evenHBand="0" w:firstRowFirstColumn="0" w:firstRowLastColumn="0" w:lastRowFirstColumn="0" w:lastRowLastColumn="0"/>
-            <w:tcW w:w="570" w:type="pct"/>
-          </w:tcPr>
-          <w:p>
-            <w:pPr>
-              <w:rPr>
-                <w:b w:val="0"/>
-                <w:lang w:val="es-ES"/>
-              </w:rPr>
-            </w:pPr>
-            <w:proofErr w:type="spellStart"/>
-            <w:r>
-              <w:rPr>
-                <w:b w:val="0"/>
-                <w:lang w:val="es-ES"/>
-              </w:rPr>
-              <w:t>AirportTest</w:t>
-            </w:r>
-            <w:proofErr w:type="spellEnd"/>
-          </w:p>
-        </w:tc>
-        <w:tc>
-          <w:tcPr>
-            <w:tcW w:w="998" w:type="pct"/>
-          </w:tcPr>
-          <w:p>
-            <w:pPr>
-              <w:cnfStyle w:val="000000000000" w:firstRow="0" w:lastRow="0" w:firstColumn="0" w:lastColumn="0" w:oddVBand="0" w:evenVBand="0" w:oddHBand="0" w:evenHBand="0" w:firstRowFirstColumn="0" w:firstRowLastColumn="0" w:lastRowFirstColumn="0" w:lastRowLastColumn="0"/>
-              <w:rPr>
-                <w:lang w:val="es-ES"/>
-              </w:rPr>
-            </w:pPr>
-            <w:proofErr w:type="spellStart"/>
-            <w:proofErr w:type="gramStart"/>
-            <w:r>
-              <w:rPr>
-                <w:lang w:val="es-ES"/>
-              </w:rPr>
-              <w:t>s</w:t>
-            </w:r>
-            <w:r>
-              <w:rPr>
-                <w:lang w:val="es-ES"/>
-              </w:rPr>
-              <w:t>earch</w:t>
-            </w:r>
-            <w:proofErr w:type="spellEnd"/>
-            <w:r>
-              <w:rPr>
-                <w:lang w:val="es-ES"/>
-              </w:rPr>
-              <w:t>(</w:t>
-            </w:r>
-            <w:proofErr w:type="spellStart"/>
-            <w:proofErr w:type="gramEnd"/>
-            <w:r>
-              <w:rPr>
-                <w:lang w:val="es-ES"/>
-              </w:rPr>
-              <w:t>Sortings</w:t>
-            </w:r>
-            <w:proofErr w:type="spellEnd"/>
-            <w:r>
-              <w:rPr>
-                <w:lang w:val="es-ES"/>
-              </w:rPr>
-              <w:t xml:space="preserve">, </w:t>
-            </w:r>
-            <w:proofErr w:type="spellStart"/>
-            <w:r>
-              <w:rPr>
-                <w:lang w:val="es-ES"/>
-              </w:rPr>
-              <w:t>String</w:t>
-            </w:r>
-            <w:proofErr w:type="spellEnd"/>
-            <w:r>
-              <w:rPr>
-                <w:lang w:val="es-ES"/>
-              </w:rPr>
-              <w:t>)</w:t>
-            </w:r>
-          </w:p>
-        </w:tc>
-        <w:tc>
-          <w:tcPr>
-            <w:tcW w:w="508" w:type="pct"/>
-          </w:tcPr>
-          <w:p>
-            <w:pPr>
-              <w:cnfStyle w:val="000000000000" w:firstRow="0" w:lastRow="0" w:firstColumn="0" w:lastColumn="0" w:oddVBand="0" w:evenVBand="0" w:oddHBand="0" w:evenHBand="0" w:firstRowFirstColumn="0" w:firstRowLastColumn="0" w:lastRowFirstColumn="0" w:lastRowLastColumn="0"/>
-              <w:rPr>
-                <w:lang w:val="es-ES"/>
-              </w:rPr>
-            </w:pPr>
-            <w:r>
-              <w:rPr>
-                <w:lang w:val="es-ES"/>
-              </w:rPr>
-              <w:t>s</w:t>
-            </w:r>
-            <w:r>
-              <w:rPr>
-                <w:lang w:val="es-ES"/>
-              </w:rPr>
-              <w:t>tage</w:t>
-            </w:r>
-            <w:r>
-              <w:rPr>
-                <w:lang w:val="es-ES"/>
-              </w:rPr>
-              <w:t>6</w:t>
-            </w:r>
-          </w:p>
-        </w:tc>
-        <w:tc>
-          <w:tcPr>
-            <w:tcW w:w="1216" w:type="pct"/>
-          </w:tcPr>
-          <w:p>
-            <w:pPr>
-              <w:cnfStyle w:val="000000000000" w:firstRow="0" w:lastRow="0" w:firstColumn="0" w:lastColumn="0" w:oddVBand="0" w:evenVBand="0" w:oddHBand="0" w:evenHBand="0" w:firstRowFirstColumn="0" w:firstRowLastColumn="0" w:lastRowFirstColumn="0" w:lastRowLastColumn="0"/>
-              <w:rPr>
-                <w:lang w:val="es-ES"/>
-              </w:rPr>
-            </w:pPr>
-            <w:proofErr w:type="spellStart"/>
-            <w:r>
-              <w:rPr>
-                <w:lang w:val="es-ES"/>
-              </w:rPr>
-              <w:t>Sortings.BOARDING_GATE</w:t>
-            </w:r>
-            <w:proofErr w:type="spellEnd"/>
-            <w:r>
-              <w:rPr>
-                <w:lang w:val="es-ES"/>
-              </w:rPr>
-              <w:t>, 4</w:t>
-            </w:r>
-          </w:p>
-        </w:tc>
-        <w:tc>
-          <w:tcPr>
-            <w:tcW w:w="1708" w:type="pct"/>
-          </w:tcPr>
-          <w:p>
-            <w:pPr>
-              <w:cnfStyle w:val="000000000000" w:firstRow="0" w:lastRow="0" w:firstColumn="0" w:lastColumn="0" w:oddVBand="0" w:evenVBand="0" w:oddHBand="0" w:evenHBand="0" w:firstRowFirstColumn="0" w:firstRowLastColumn="0" w:lastRowFirstColumn="0" w:lastRowLastColumn="0"/>
-              <w:rPr>
-                <w:lang w:val="es-ES"/>
-              </w:rPr>
-            </w:pPr>
-            <w:r>
-              <w:rPr>
-                <w:lang w:val="es-ES"/>
-              </w:rPr>
-              <w:t xml:space="preserve">Se retorna el </w:t>
-            </w:r>
-            <w:r>
-              <w:rPr>
-                <w:lang w:val="es-ES"/>
-              </w:rPr>
-              <w:t xml:space="preserve">primer </w:t>
-            </w:r>
-            <w:r>
-              <w:rPr>
-                <w:lang w:val="es-ES"/>
-              </w:rPr>
-              <w:t>elemento de la lista de aviones.</w:t>
-            </w:r>
-          </w:p>
-        </w:tc>
-      </w:tr>
-      <w:tr>
-        <w:trPr>
-          <w:cnfStyle w:val="000000100000" w:firstRow="0" w:lastRow="0" w:firstColumn="0" w:lastColumn="0" w:oddVBand="0" w:evenVBand="0" w:oddHBand="1" w:evenHBand="0" w:firstRowFirstColumn="0" w:firstRowLastColumn="0" w:lastRowFirstColumn="0" w:lastRowLastColumn="0"/>
-          <w:trHeight w:val="399"/>
-        </w:trPr>
-        <w:tc>
-          <w:tcPr>
-            <w:cnfStyle w:val="001000000000" w:firstRow="0" w:lastRow="0" w:firstColumn="1" w:lastColumn="0" w:oddVBand="0" w:evenVBand="0" w:oddHBand="0" w:evenHBand="0" w:firstRowFirstColumn="0" w:firstRowLastColumn="0" w:lastRowFirstColumn="0" w:lastRowLastColumn="0"/>
-            <w:tcW w:w="570" w:type="pct"/>
-          </w:tcPr>
-          <w:p>
-            <w:pPr>
-              <w:rPr>
-                <w:b w:val="0"/>
-                <w:lang w:val="es-ES"/>
-              </w:rPr>
-            </w:pPr>
-            <w:proofErr w:type="spellStart"/>
-            <w:r>
-              <w:rPr>
-                <w:b w:val="0"/>
-                <w:lang w:val="es-ES"/>
-              </w:rPr>
-              <w:t>AirportTest</w:t>
-            </w:r>
-            <w:proofErr w:type="spellEnd"/>
-          </w:p>
-        </w:tc>
-        <w:tc>
-          <w:tcPr>
-            <w:tcW w:w="998" w:type="pct"/>
-          </w:tcPr>
-          <w:p>
-            <w:pPr>
-              <w:cnfStyle w:val="000000100000" w:firstRow="0" w:lastRow="0" w:firstColumn="0" w:lastColumn="0" w:oddVBand="0" w:evenVBand="0" w:oddHBand="1" w:evenHBand="0" w:firstRowFirstColumn="0" w:firstRowLastColumn="0" w:lastRowFirstColumn="0" w:lastRowLastColumn="0"/>
-              <w:rPr>
-                <w:lang w:val="es-ES"/>
-              </w:rPr>
-            </w:pPr>
-            <w:proofErr w:type="spellStart"/>
-            <w:proofErr w:type="gramStart"/>
-            <w:r>
-              <w:rPr>
-                <w:lang w:val="es-ES"/>
-              </w:rPr>
-              <w:t>s</w:t>
-            </w:r>
-            <w:r>
-              <w:rPr>
-                <w:lang w:val="es-ES"/>
-              </w:rPr>
-              <w:t>earch</w:t>
-            </w:r>
-            <w:proofErr w:type="spellEnd"/>
-            <w:r>
-              <w:rPr>
-                <w:lang w:val="es-ES"/>
-              </w:rPr>
-              <w:t>(</w:t>
-            </w:r>
-            <w:proofErr w:type="spellStart"/>
-            <w:proofErr w:type="gramEnd"/>
-            <w:r>
-              <w:rPr>
-                <w:lang w:val="es-ES"/>
-              </w:rPr>
-              <w:t>Sortings</w:t>
-            </w:r>
-            <w:proofErr w:type="spellEnd"/>
-            <w:r>
-              <w:rPr>
-                <w:lang w:val="es-ES"/>
-              </w:rPr>
-              <w:t xml:space="preserve">, </w:t>
-            </w:r>
-            <w:proofErr w:type="spellStart"/>
-            <w:r>
-              <w:rPr>
-                <w:lang w:val="es-ES"/>
-              </w:rPr>
-              <w:t>String</w:t>
-            </w:r>
-            <w:proofErr w:type="spellEnd"/>
-            <w:r>
-              <w:rPr>
-                <w:lang w:val="es-ES"/>
-              </w:rPr>
-              <w:t>)</w:t>
-            </w:r>
-          </w:p>
-        </w:tc>
-        <w:tc>
-          <w:tcPr>
-            <w:tcW w:w="508" w:type="pct"/>
-          </w:tcPr>
-          <w:p>
-            <w:pPr>
-              <w:cnfStyle w:val="000000100000" w:firstRow="0" w:lastRow="0" w:firstColumn="0" w:lastColumn="0" w:oddVBand="0" w:evenVBand="0" w:oddHBand="1" w:evenHBand="0" w:firstRowFirstColumn="0" w:firstRowLastColumn="0" w:lastRowFirstColumn="0" w:lastRowLastColumn="0"/>
-              <w:rPr>
-                <w:lang w:val="es-ES"/>
-              </w:rPr>
-            </w:pPr>
-            <w:r>
-              <w:rPr>
-                <w:lang w:val="es-ES"/>
-              </w:rPr>
-              <w:t>s</w:t>
-            </w:r>
-            <w:r>
-              <w:rPr>
-                <w:lang w:val="es-ES"/>
-              </w:rPr>
-              <w:t>tage</w:t>
-            </w:r>
-            <w:r>
-              <w:rPr>
-                <w:lang w:val="es-ES"/>
-              </w:rPr>
-              <w:t>6</w:t>
-            </w:r>
-          </w:p>
-        </w:tc>
-        <w:tc>
-          <w:tcPr>
-            <w:tcW w:w="1216" w:type="pct"/>
-          </w:tcPr>
-          <w:p>
-            <w:pPr>
-              <w:cnfStyle w:val="000000100000" w:firstRow="0" w:lastRow="0" w:firstColumn="0" w:lastColumn="0" w:oddVBand="0" w:evenVBand="0" w:oddHBand="1" w:evenHBand="0" w:firstRowFirstColumn="0" w:firstRowLastColumn="0" w:lastRowFirstColumn="0" w:lastRowLastColumn="0"/>
-              <w:rPr>
-                <w:lang w:val="es-ES"/>
-              </w:rPr>
-            </w:pPr>
-            <w:proofErr w:type="spellStart"/>
-            <w:r>
-              <w:rPr>
-                <w:lang w:val="es-ES"/>
-              </w:rPr>
-              <w:t>Sortings.BOARDING_GATE</w:t>
-            </w:r>
-            <w:proofErr w:type="spellEnd"/>
-            <w:r>
-              <w:rPr>
-                <w:lang w:val="es-ES"/>
-              </w:rPr>
-              <w:t>, 5</w:t>
-            </w:r>
-          </w:p>
-        </w:tc>
-        <w:tc>
-          <w:tcPr>
-            <w:tcW w:w="1708" w:type="pct"/>
-          </w:tcPr>
-          <w:p>
-            <w:pPr>
-              <w:cnfStyle w:val="000000100000" w:firstRow="0" w:lastRow="0" w:firstColumn="0" w:lastColumn="0" w:oddVBand="0" w:evenVBand="0" w:oddHBand="1" w:evenHBand="0" w:firstRowFirstColumn="0" w:firstRowLastColumn="0" w:lastRowFirstColumn="0" w:lastRowLastColumn="0"/>
-              <w:rPr>
-                <w:u w:val="single"/>
-                <w:lang w:val="es-ES"/>
-              </w:rPr>
-            </w:pPr>
-            <w:r>
-              <w:rPr>
-                <w:lang w:val="es-ES"/>
-              </w:rPr>
-              <w:t>Se entrega un elemento nulo.</w:t>
-            </w:r>
-          </w:p>
-        </w:tc>
-      </w:tr>
-    </w:tbl>
-    <w:p>
-      <w:pPr>
-        <w:rPr>
-          <w:u w:val="single"/>
-          <w:lang w:val="es-ES"/>
-        </w:rPr>
-      </w:pPr>
-    </w:p>
-    <w:tbl>
-      <w:tblPr>
-        <w:tblStyle w:val="Tablanormal1"/>
-        <w:tblW w:w="5000" w:type="pct"/>
-        <w:tblLook w:val="04A0" w:firstRow="1" w:lastRow="0" w:firstColumn="1" w:lastColumn="0" w:noHBand="0" w:noVBand="1"/>
-      </w:tblPr>
-      <w:tblGrid>
-        <w:gridCol w:w="1230"/>
-        <w:gridCol w:w="2154"/>
-        <w:gridCol w:w="1096"/>
-        <w:gridCol w:w="2624"/>
-        <w:gridCol w:w="3686"/>
-      </w:tblGrid>
-      <w:tr>
-        <w:trPr>
-          <w:cnfStyle w:val="100000000000" w:firstRow="1" w:lastRow="0" w:firstColumn="0" w:lastColumn="0" w:oddVBand="0" w:evenVBand="0" w:oddHBand="0" w:evenHBand="0" w:firstRowFirstColumn="0" w:firstRowLastColumn="0" w:lastRowFirstColumn="0" w:lastRowLastColumn="0"/>
-          <w:trHeight w:val="478"/>
-        </w:trPr>
-        <w:tc>
-          <w:tcPr>
-            <w:cnfStyle w:val="001000000000" w:firstRow="0" w:lastRow="0" w:firstColumn="1" w:lastColumn="0" w:oddVBand="0" w:evenVBand="0" w:oddHBand="0" w:evenHBand="0" w:firstRowFirstColumn="0" w:firstRowLastColumn="0" w:lastRowFirstColumn="0" w:lastRowLastColumn="0"/>
-            <w:tcW w:w="570" w:type="pct"/>
-            <w:vAlign w:val="center"/>
-          </w:tcPr>
-          <w:p>
-            <w:pPr>
-              <w:rPr>
-                <w:lang w:val="es-ES"/>
-              </w:rPr>
-            </w:pPr>
-            <w:r>
-              <w:rPr>
-                <w:lang w:val="es-ES"/>
-              </w:rPr>
-              <w:t xml:space="preserve">Prueba No </w:t>
-            </w:r>
-            <w:r>
-              <w:rPr>
-                <w:lang w:val="es-ES"/>
-              </w:rPr>
-              <w:t>8:</w:t>
-            </w:r>
-          </w:p>
-        </w:tc>
-        <w:tc>
-          <w:tcPr>
-            <w:tcW w:w="4430" w:type="pct"/>
-            <w:gridSpan w:val="4"/>
-          </w:tcPr>
-          <w:p>
-            <w:pPr>
-              <w:cnfStyle w:val="100000000000" w:firstRow="1" w:lastRow="0" w:firstColumn="0" w:lastColumn="0" w:oddVBand="0" w:evenVBand="0" w:oddHBand="0" w:evenHBand="0" w:firstRowFirstColumn="0" w:firstRowLastColumn="0" w:lastRowFirstColumn="0" w:lastRowLastColumn="0"/>
-              <w:rPr>
-                <w:b w:val="0"/>
-                <w:lang w:val="es-ES"/>
-              </w:rPr>
-            </w:pPr>
-            <w:r>
-              <w:rPr>
-                <w:lang w:val="es-ES"/>
-              </w:rPr>
-              <w:t xml:space="preserve">Objetivo: </w:t>
-            </w:r>
-            <w:r>
-              <w:rPr>
-                <w:b w:val="0"/>
-                <w:lang w:val="es-ES"/>
-              </w:rPr>
-              <w:t xml:space="preserve">Probar que los métodos de </w:t>
-            </w:r>
-            <w:r>
-              <w:rPr>
-                <w:b w:val="0"/>
-                <w:lang w:val="es-ES"/>
-              </w:rPr>
-              <w:t>ordenamiento funcionan correctamente.</w:t>
-            </w:r>
-          </w:p>
-        </w:tc>
-      </w:tr>
-      <w:tr>
-        <w:trPr>
-          <w:cnfStyle w:val="000000100000" w:firstRow="0" w:lastRow="0" w:firstColumn="0" w:lastColumn="0" w:oddVBand="0" w:evenVBand="0" w:oddHBand="1" w:evenHBand="0" w:firstRowFirstColumn="0" w:firstRowLastColumn="0" w:lastRowFirstColumn="0" w:lastRowLastColumn="0"/>
-          <w:trHeight w:val="246"/>
-        </w:trPr>
-        <w:tc>
-          <w:tcPr>
-            <w:cnfStyle w:val="001000000000" w:firstRow="0" w:lastRow="0" w:firstColumn="1" w:lastColumn="0" w:oddVBand="0" w:evenVBand="0" w:oddHBand="0" w:evenHBand="0" w:firstRowFirstColumn="0" w:firstRowLastColumn="0" w:lastRowFirstColumn="0" w:lastRowLastColumn="0"/>
-            <w:tcW w:w="570" w:type="pct"/>
-          </w:tcPr>
-          <w:p>
-            <w:pPr>
-              <w:rPr>
-                <w:lang w:val="es-ES"/>
-              </w:rPr>
-            </w:pPr>
-            <w:r>
-              <w:rPr>
-                <w:lang w:val="es-ES"/>
-              </w:rPr>
-              <w:t>Clase</w:t>
-            </w:r>
-          </w:p>
-        </w:tc>
-        <w:tc>
-          <w:tcPr>
-            <w:tcW w:w="998" w:type="pct"/>
-          </w:tcPr>
-          <w:p>
-            <w:pPr>
-              <w:cnfStyle w:val="000000100000" w:firstRow="0" w:lastRow="0" w:firstColumn="0" w:lastColumn="0" w:oddVBand="0" w:evenVBand="0" w:oddHBand="1" w:evenHBand="0" w:firstRowFirstColumn="0" w:firstRowLastColumn="0" w:lastRowFirstColumn="0" w:lastRowLastColumn="0"/>
-              <w:rPr>
-                <w:b/>
-                <w:lang w:val="es-ES"/>
-              </w:rPr>
-            </w:pPr>
-            <w:r>
-              <w:rPr>
-                <w:b/>
-                <w:lang w:val="es-ES"/>
-              </w:rPr>
-              <w:t>Método</w:t>
-            </w:r>
-          </w:p>
-        </w:tc>
-        <w:tc>
-          <w:tcPr>
-            <w:tcW w:w="508" w:type="pct"/>
-          </w:tcPr>
-          <w:p>
-            <w:pPr>
-              <w:cnfStyle w:val="000000100000" w:firstRow="0" w:lastRow="0" w:firstColumn="0" w:lastColumn="0" w:oddVBand="0" w:evenVBand="0" w:oddHBand="1" w:evenHBand="0" w:firstRowFirstColumn="0" w:firstRowLastColumn="0" w:lastRowFirstColumn="0" w:lastRowLastColumn="0"/>
-              <w:rPr>
-                <w:b/>
-                <w:lang w:val="es-ES"/>
-              </w:rPr>
-            </w:pPr>
-            <w:r>
-              <w:rPr>
-                <w:b/>
-                <w:lang w:val="es-ES"/>
-              </w:rPr>
-              <w:t>Escenario</w:t>
-            </w:r>
-          </w:p>
-        </w:tc>
-        <w:tc>
-          <w:tcPr>
-            <w:tcW w:w="1216" w:type="pct"/>
-          </w:tcPr>
-          <w:p>
-            <w:pPr>
-              <w:cnfStyle w:val="000000100000" w:firstRow="0" w:lastRow="0" w:firstColumn="0" w:lastColumn="0" w:oddVBand="0" w:evenVBand="0" w:oddHBand="1" w:evenHBand="0" w:firstRowFirstColumn="0" w:firstRowLastColumn="0" w:lastRowFirstColumn="0" w:lastRowLastColumn="0"/>
-              <w:rPr>
-                <w:b/>
-                <w:lang w:val="es-ES"/>
-              </w:rPr>
-            </w:pPr>
-            <w:r>
-              <w:rPr>
-                <w:b/>
-                <w:lang w:val="es-ES"/>
-              </w:rPr>
-              <w:t>Entradas</w:t>
-            </w:r>
-          </w:p>
-        </w:tc>
-        <w:tc>
-          <w:tcPr>
-            <w:tcW w:w="1708" w:type="pct"/>
-          </w:tcPr>
-          <w:p>
-            <w:pPr>
-              <w:cnfStyle w:val="000000100000" w:firstRow="0" w:lastRow="0" w:firstColumn="0" w:lastColumn="0" w:oddVBand="0" w:evenVBand="0" w:oddHBand="1" w:evenHBand="0" w:firstRowFirstColumn="0" w:firstRowLastColumn="0" w:lastRowFirstColumn="0" w:lastRowLastColumn="0"/>
-              <w:rPr>
-                <w:b/>
-                <w:lang w:val="es-ES"/>
-              </w:rPr>
-            </w:pPr>
-            <w:r>
-              <w:rPr>
-                <w:b/>
-                <w:lang w:val="es-ES"/>
-              </w:rPr>
-              <w:t>Salidas</w:t>
-            </w:r>
-          </w:p>
-        </w:tc>
-      </w:tr>
-      <w:tr>
-        <w:trPr>
-          <w:trHeight w:val="399"/>
-        </w:trPr>
-        <w:tc>
-          <w:tcPr>
-            <w:cnfStyle w:val="001000000000" w:firstRow="0" w:lastRow="0" w:firstColumn="1" w:lastColumn="0" w:oddVBand="0" w:evenVBand="0" w:oddHBand="0" w:evenHBand="0" w:firstRowFirstColumn="0" w:firstRowLastColumn="0" w:lastRowFirstColumn="0" w:lastRowLastColumn="0"/>
-            <w:tcW w:w="570" w:type="pct"/>
-          </w:tcPr>
-          <w:p>
-            <w:pPr>
-              <w:rPr>
-                <w:b w:val="0"/>
-                <w:lang w:val="es-ES"/>
-              </w:rPr>
-            </w:pPr>
-            <w:proofErr w:type="spellStart"/>
-            <w:r>
-              <w:rPr>
-                <w:b w:val="0"/>
-                <w:lang w:val="es-ES"/>
-              </w:rPr>
-              <w:t>AirportTest</w:t>
-            </w:r>
-            <w:proofErr w:type="spellEnd"/>
-          </w:p>
-        </w:tc>
-        <w:tc>
-          <w:tcPr>
-            <w:tcW w:w="998" w:type="pct"/>
-          </w:tcPr>
-          <w:p>
-            <w:pPr>
-              <w:cnfStyle w:val="000000000000" w:firstRow="0" w:lastRow="0" w:firstColumn="0" w:lastColumn="0" w:oddVBand="0" w:evenVBand="0" w:oddHBand="0" w:evenHBand="0" w:firstRowFirstColumn="0" w:firstRowLastColumn="0" w:lastRowFirstColumn="0" w:lastRowLastColumn="0"/>
-              <w:rPr>
-                <w:lang w:val="es-ES"/>
-              </w:rPr>
-            </w:pPr>
-            <w:proofErr w:type="spellStart"/>
-            <w:proofErr w:type="gramStart"/>
-            <w:r>
-              <w:rPr>
-                <w:lang w:val="es-ES"/>
-              </w:rPr>
-              <w:t>sortTime</w:t>
-            </w:r>
-            <w:proofErr w:type="spellEnd"/>
-            <w:r>
-              <w:rPr>
-                <w:lang w:val="es-ES"/>
-              </w:rPr>
-              <w:t>(</w:t>
-            </w:r>
-            <w:proofErr w:type="gramEnd"/>
-            <w:r>
-              <w:rPr>
-                <w:lang w:val="es-ES"/>
-              </w:rPr>
-              <w:t>)</w:t>
-            </w:r>
-          </w:p>
-        </w:tc>
-        <w:tc>
-          <w:tcPr>
-            <w:tcW w:w="508" w:type="pct"/>
-          </w:tcPr>
-          <w:p>
-            <w:pPr>
-              <w:cnfStyle w:val="000000000000" w:firstRow="0" w:lastRow="0" w:firstColumn="0" w:lastColumn="0" w:oddVBand="0" w:evenVBand="0" w:oddHBand="0" w:evenHBand="0" w:firstRowFirstColumn="0" w:firstRowLastColumn="0" w:lastRowFirstColumn="0" w:lastRowLastColumn="0"/>
-              <w:rPr>
-                <w:lang w:val="es-ES"/>
-              </w:rPr>
-            </w:pPr>
-            <w:r>
-              <w:rPr>
-                <w:lang w:val="es-ES"/>
-              </w:rPr>
-              <w:t>stage7</w:t>
-            </w:r>
-          </w:p>
-        </w:tc>
-        <w:tc>
-          <w:tcPr>
-            <w:tcW w:w="1216" w:type="pct"/>
-          </w:tcPr>
-          <w:p>
-            <w:pPr>
-              <w:cnfStyle w:val="000000000000" w:firstRow="0" w:lastRow="0" w:firstColumn="0" w:lastColumn="0" w:oddVBand="0" w:evenVBand="0" w:oddHBand="0" w:evenHBand="0" w:firstRowFirstColumn="0" w:firstRowLastColumn="0" w:lastRowFirstColumn="0" w:lastRowLastColumn="0"/>
-              <w:rPr>
-                <w:lang w:val="es-ES"/>
-              </w:rPr>
-            </w:pPr>
-          </w:p>
-        </w:tc>
-        <w:tc>
-          <w:tcPr>
-            <w:tcW w:w="1708" w:type="pct"/>
-          </w:tcPr>
-          <w:p>
-            <w:pPr>
-              <w:cnfStyle w:val="000000000000" w:firstRow="0" w:lastRow="0" w:firstColumn="0" w:lastColumn="0" w:oddVBand="0" w:evenVBand="0" w:oddHBand="0" w:evenHBand="0" w:firstRowFirstColumn="0" w:firstRowLastColumn="0" w:lastRowFirstColumn="0" w:lastRowLastColumn="0"/>
-              <w:rPr>
-                <w:lang w:val="es-ES"/>
-              </w:rPr>
-            </w:pPr>
-            <w:r>
-              <w:rPr>
-                <w:lang w:val="es-ES"/>
-              </w:rPr>
-              <w:t>Cada elemento exceptuando el último está en una fecha y hora anterior al siguiente en la lista.</w:t>
-            </w:r>
-          </w:p>
-        </w:tc>
-      </w:tr>
-      <w:tr>
-        <w:trPr>
-          <w:cnfStyle w:val="000000100000" w:firstRow="0" w:lastRow="0" w:firstColumn="0" w:lastColumn="0" w:oddVBand="0" w:evenVBand="0" w:oddHBand="1" w:evenHBand="0" w:firstRowFirstColumn="0" w:firstRowLastColumn="0" w:lastRowFirstColumn="0" w:lastRowLastColumn="0"/>
-          <w:trHeight w:val="399"/>
-        </w:trPr>
-        <w:tc>
-          <w:tcPr>
-            <w:cnfStyle w:val="001000000000" w:firstRow="0" w:lastRow="0" w:firstColumn="1" w:lastColumn="0" w:oddVBand="0" w:evenVBand="0" w:oddHBand="0" w:evenHBand="0" w:firstRowFirstColumn="0" w:firstRowLastColumn="0" w:lastRowFirstColumn="0" w:lastRowLastColumn="0"/>
-            <w:tcW w:w="570" w:type="pct"/>
-          </w:tcPr>
-          <w:p>
-            <w:pPr>
-              <w:rPr>
-                <w:b w:val="0"/>
-                <w:lang w:val="es-ES"/>
-              </w:rPr>
-            </w:pPr>
-            <w:proofErr w:type="spellStart"/>
-            <w:r>
-              <w:rPr>
-                <w:b w:val="0"/>
-                <w:lang w:val="es-ES"/>
-              </w:rPr>
-              <w:t>AirportTest</w:t>
-            </w:r>
-            <w:proofErr w:type="spellEnd"/>
-          </w:p>
-        </w:tc>
-        <w:tc>
-          <w:tcPr>
-            <w:tcW w:w="998" w:type="pct"/>
-          </w:tcPr>
-          <w:p>
-            <w:pPr>
-              <w:cnfStyle w:val="000000100000" w:firstRow="0" w:lastRow="0" w:firstColumn="0" w:lastColumn="0" w:oddVBand="0" w:evenVBand="0" w:oddHBand="1" w:evenHBand="0" w:firstRowFirstColumn="0" w:firstRowLastColumn="0" w:lastRowFirstColumn="0" w:lastRowLastColumn="0"/>
-              <w:rPr>
-                <w:lang w:val="es-ES"/>
-              </w:rPr>
-            </w:pPr>
-            <w:proofErr w:type="spellStart"/>
-            <w:proofErr w:type="gramStart"/>
-            <w:r>
-              <w:rPr>
-                <w:lang w:val="es-ES"/>
-              </w:rPr>
-              <w:t>sortAirline</w:t>
-            </w:r>
-            <w:proofErr w:type="spellEnd"/>
-            <w:r>
-              <w:rPr>
-                <w:lang w:val="es-ES"/>
-              </w:rPr>
-              <w:t>(</w:t>
-            </w:r>
-            <w:proofErr w:type="gramEnd"/>
-            <w:r>
-              <w:rPr>
-                <w:lang w:val="es-ES"/>
-              </w:rPr>
-              <w:t>)</w:t>
-            </w:r>
-          </w:p>
-        </w:tc>
-        <w:tc>
-          <w:tcPr>
-            <w:tcW w:w="508" w:type="pct"/>
-          </w:tcPr>
-          <w:p>
-            <w:pPr>
-              <w:cnfStyle w:val="000000100000" w:firstRow="0" w:lastRow="0" w:firstColumn="0" w:lastColumn="0" w:oddVBand="0" w:evenVBand="0" w:oddHBand="1" w:evenHBand="0" w:firstRowFirstColumn="0" w:firstRowLastColumn="0" w:lastRowFirstColumn="0" w:lastRowLastColumn="0"/>
-              <w:rPr>
-                <w:lang w:val="es-ES"/>
-              </w:rPr>
-            </w:pPr>
-            <w:r>
-              <w:rPr>
-                <w:lang w:val="es-ES"/>
-              </w:rPr>
-              <w:t>stage7</w:t>
-            </w:r>
-          </w:p>
-        </w:tc>
-        <w:tc>
-          <w:tcPr>
-            <w:tcW w:w="1216" w:type="pct"/>
-          </w:tcPr>
-          <w:p>
-            <w:pPr>
-              <w:cnfStyle w:val="000000100000" w:firstRow="0" w:lastRow="0" w:firstColumn="0" w:lastColumn="0" w:oddVBand="0" w:evenVBand="0" w:oddHBand="1" w:evenHBand="0" w:firstRowFirstColumn="0" w:firstRowLastColumn="0" w:lastRowFirstColumn="0" w:lastRowLastColumn="0"/>
-              <w:rPr>
-                <w:lang w:val="es-ES"/>
-              </w:rPr>
-            </w:pPr>
-          </w:p>
-        </w:tc>
-        <w:tc>
-          <w:tcPr>
-            <w:tcW w:w="1708" w:type="pct"/>
-          </w:tcPr>
-          <w:p>
-            <w:pPr>
-              <w:cnfStyle w:val="000000100000" w:firstRow="0" w:lastRow="0" w:firstColumn="0" w:lastColumn="0" w:oddVBand="0" w:evenVBand="0" w:oddHBand="1" w:evenHBand="0" w:firstRowFirstColumn="0" w:firstRowLastColumn="0" w:lastRowFirstColumn="0" w:lastRowLastColumn="0"/>
-              <w:rPr>
-                <w:lang w:val="es-ES"/>
-              </w:rPr>
-            </w:pPr>
-            <w:r>
-              <w:rPr>
-                <w:lang w:val="es-ES"/>
-              </w:rPr>
-              <w:t>Cada elemento exceptuando el último tiene asignada una aerolínea lexicográficamente menor al siguiente de la lista.</w:t>
-            </w:r>
-          </w:p>
-        </w:tc>
-      </w:tr>
-      <w:tr>
-        <w:trPr>
-          <w:trHeight w:val="399"/>
-        </w:trPr>
-        <w:tc>
-          <w:tcPr>
-            <w:cnfStyle w:val="001000000000" w:firstRow="0" w:lastRow="0" w:firstColumn="1" w:lastColumn="0" w:oddVBand="0" w:evenVBand="0" w:oddHBand="0" w:evenHBand="0" w:firstRowFirstColumn="0" w:firstRowLastColumn="0" w:lastRowFirstColumn="0" w:lastRowLastColumn="0"/>
-            <w:tcW w:w="570" w:type="pct"/>
-          </w:tcPr>
-          <w:p>
-            <w:pPr>
-              <w:rPr>
-                <w:b w:val="0"/>
-                <w:lang w:val="es-ES"/>
-              </w:rPr>
-            </w:pPr>
-            <w:proofErr w:type="spellStart"/>
-            <w:r>
-              <w:rPr>
-                <w:b w:val="0"/>
-                <w:lang w:val="es-ES"/>
-              </w:rPr>
-              <w:t>AirportTest</w:t>
-            </w:r>
-            <w:proofErr w:type="spellEnd"/>
-          </w:p>
-        </w:tc>
-        <w:tc>
-          <w:tcPr>
-            <w:tcW w:w="998" w:type="pct"/>
-          </w:tcPr>
-          <w:p>
-            <w:pPr>
-              <w:cnfStyle w:val="000000000000" w:firstRow="0" w:lastRow="0" w:firstColumn="0" w:lastColumn="0" w:oddVBand="0" w:evenVBand="0" w:oddHBand="0" w:evenHBand="0" w:firstRowFirstColumn="0" w:firstRowLastColumn="0" w:lastRowFirstColumn="0" w:lastRowLastColumn="0"/>
-              <w:rPr>
-                <w:lang w:val="es-ES"/>
-              </w:rPr>
-            </w:pPr>
-            <w:proofErr w:type="spellStart"/>
-            <w:proofErr w:type="gramStart"/>
-            <w:r>
-              <w:rPr>
-                <w:lang w:val="es-ES"/>
-              </w:rPr>
-              <w:t>sortDestination</w:t>
-            </w:r>
-            <w:proofErr w:type="spellEnd"/>
-            <w:r>
-              <w:rPr>
-                <w:lang w:val="es-ES"/>
-              </w:rPr>
-              <w:t>(</w:t>
-            </w:r>
-            <w:proofErr w:type="gramEnd"/>
-            <w:r>
-              <w:rPr>
-                <w:lang w:val="es-ES"/>
-              </w:rPr>
-              <w:t>)</w:t>
-            </w:r>
-          </w:p>
-        </w:tc>
-        <w:tc>
-          <w:tcPr>
-            <w:tcW w:w="508" w:type="pct"/>
-          </w:tcPr>
-          <w:p>
-            <w:pPr>
-              <w:cnfStyle w:val="000000000000" w:firstRow="0" w:lastRow="0" w:firstColumn="0" w:lastColumn="0" w:oddVBand="0" w:evenVBand="0" w:oddHBand="0" w:evenHBand="0" w:firstRowFirstColumn="0" w:firstRowLastColumn="0" w:lastRowFirstColumn="0" w:lastRowLastColumn="0"/>
-              <w:rPr>
-                <w:lang w:val="es-ES"/>
-              </w:rPr>
-            </w:pPr>
-            <w:r>
-              <w:rPr>
-                <w:lang w:val="es-ES"/>
-              </w:rPr>
-              <w:t>stage7</w:t>
-            </w:r>
-          </w:p>
-        </w:tc>
-        <w:tc>
-          <w:tcPr>
-            <w:tcW w:w="1216" w:type="pct"/>
-          </w:tcPr>
-          <w:p>
-            <w:pPr>
-              <w:cnfStyle w:val="000000000000" w:firstRow="0" w:lastRow="0" w:firstColumn="0" w:lastColumn="0" w:oddVBand="0" w:evenVBand="0" w:oddHBand="0" w:evenHBand="0" w:firstRowFirstColumn="0" w:firstRowLastColumn="0" w:lastRowFirstColumn="0" w:lastRowLastColumn="0"/>
-              <w:rPr>
-                <w:lang w:val="es-ES"/>
-              </w:rPr>
-            </w:pPr>
-          </w:p>
-        </w:tc>
-        <w:tc>
-          <w:tcPr>
-            <w:tcW w:w="1708" w:type="pct"/>
-          </w:tcPr>
-          <w:p>
-            <w:pPr>
-              <w:cnfStyle w:val="000000000000" w:firstRow="0" w:lastRow="0" w:firstColumn="0" w:lastColumn="0" w:oddVBand="0" w:evenVBand="0" w:oddHBand="0" w:evenHBand="0" w:firstRowFirstColumn="0" w:firstRowLastColumn="0" w:lastRowFirstColumn="0" w:lastRowLastColumn="0"/>
-              <w:rPr>
-                <w:lang w:val="es-ES"/>
-              </w:rPr>
-            </w:pPr>
-            <w:r>
-              <w:rPr>
-                <w:lang w:val="es-ES"/>
-              </w:rPr>
-              <w:t xml:space="preserve">Cada elemento exceptuando el último tiene una ciudad de destino lexicográficamente menor a su siguiente en la lista. </w:t>
-            </w:r>
-          </w:p>
-        </w:tc>
-      </w:tr>
-      <w:tr>
-        <w:trPr>
-          <w:cnfStyle w:val="000000100000" w:firstRow="0" w:lastRow="0" w:firstColumn="0" w:lastColumn="0" w:oddVBand="0" w:evenVBand="0" w:oddHBand="1" w:evenHBand="0" w:firstRowFirstColumn="0" w:firstRowLastColumn="0" w:lastRowFirstColumn="0" w:lastRowLastColumn="0"/>
-          <w:trHeight w:val="399"/>
-        </w:trPr>
-        <w:tc>
-          <w:tcPr>
-            <w:cnfStyle w:val="001000000000" w:firstRow="0" w:lastRow="0" w:firstColumn="1" w:lastColumn="0" w:oddVBand="0" w:evenVBand="0" w:oddHBand="0" w:evenHBand="0" w:firstRowFirstColumn="0" w:firstRowLastColumn="0" w:lastRowFirstColumn="0" w:lastRowLastColumn="0"/>
-            <w:tcW w:w="570" w:type="pct"/>
-          </w:tcPr>
-          <w:p>
-            <w:pPr>
-              <w:rPr>
-                <w:b w:val="0"/>
-                <w:lang w:val="es-ES"/>
-              </w:rPr>
-            </w:pPr>
-            <w:proofErr w:type="spellStart"/>
-            <w:r>
-              <w:rPr>
-                <w:b w:val="0"/>
-                <w:lang w:val="es-ES"/>
-              </w:rPr>
-              <w:lastRenderedPageBreak/>
               <w:t>AirportTest</w:t>
             </w:r>
             <w:proofErr w:type="spellEnd"/>
@@ -7519,7 +7128,7 @@
 </file>
 
 <file path=customXml/itemProps1.xml><?xml version="1.0" encoding="utf-8"?>
-<ds:datastoreItem xmlns:ds="http://schemas.openxmlformats.org/officeDocument/2006/customXml" ds:itemID="{F95BEAE3-53DB-4711-AD79-B9A0E28290D7}">
+<ds:datastoreItem xmlns:ds="http://schemas.openxmlformats.org/officeDocument/2006/customXml" ds:itemID="{A5019D89-04E6-49F1-B396-6743FFFB8E1C}">
   <ds:schemaRefs>
     <ds:schemaRef ds:uri="http://schemas.openxmlformats.org/officeDocument/2006/bibliography"/>
   </ds:schemaRefs>

</xml_diff>

<commit_message>
Fixed problem with Linked lists and searching methods
</commit_message>
<xml_diff>
--- a/design/Laboratorio 5 - Diseño de pruebas.docx
+++ b/design/Laboratorio 5 - Diseño de pruebas.docx
@@ -1122,7 +1122,6 @@
               </w:rPr>
             </w:pPr>
             <w:proofErr w:type="spellStart"/>
-            <w:proofErr w:type="gramStart"/>
             <w:r>
               <w:rPr>
                 <w:lang w:val="es-ES"/>
@@ -1134,25 +1133,17 @@
               <w:rPr>
                 <w:lang w:val="es-ES"/>
               </w:rPr>
-              <w:t>(</w:t>
-            </w:r>
-            <w:proofErr w:type="gramEnd"/>
-            <w:r>
-              <w:rPr>
-                <w:lang w:val="es-ES"/>
-              </w:rPr>
-              <w:t>) = “2019-06-12”</w:t>
-            </w:r>
-          </w:p>
-          <w:p>
-            <w:pPr>
-              <w:cnfStyle w:val="000000100000" w:firstRow="0" w:lastRow="0" w:firstColumn="0" w:lastColumn="0" w:oddVBand="0" w:evenVBand="0" w:oddHBand="1" w:evenHBand="0" w:firstRowFirstColumn="0" w:firstRowLastColumn="0" w:lastRowFirstColumn="0" w:lastRowLastColumn="0"/>
-              <w:rPr>
-                <w:lang w:val="es-ES"/>
-              </w:rPr>
-            </w:pPr>
-            <w:proofErr w:type="spellStart"/>
-            <w:proofErr w:type="gramStart"/>
+              <w:t>() = “2019-06-12”</w:t>
+            </w:r>
+          </w:p>
+          <w:p>
+            <w:pPr>
+              <w:cnfStyle w:val="000000100000" w:firstRow="0" w:lastRow="0" w:firstColumn="0" w:lastColumn="0" w:oddVBand="0" w:evenVBand="0" w:oddHBand="1" w:evenHBand="0" w:firstRowFirstColumn="0" w:firstRowLastColumn="0" w:lastRowFirstColumn="0" w:lastRowLastColumn="0"/>
+              <w:rPr>
+                <w:lang w:val="es-ES"/>
+              </w:rPr>
+            </w:pPr>
+            <w:proofErr w:type="spellStart"/>
             <w:r>
               <w:rPr>
                 <w:lang w:val="es-ES"/>
@@ -1164,14 +1155,7 @@
               <w:rPr>
                 <w:lang w:val="es-ES"/>
               </w:rPr>
-              <w:t>(</w:t>
-            </w:r>
-            <w:proofErr w:type="gramEnd"/>
-            <w:r>
-              <w:rPr>
-                <w:lang w:val="es-ES"/>
-              </w:rPr>
-              <w:t>) = “02:16</w:t>
+              <w:t>() = “02:16</w:t>
             </w:r>
             <w:r>
               <w:rPr>
@@ -1338,16 +1322,8 @@
               <w:rPr>
                 <w:lang w:val="es-ES"/>
               </w:rPr>
-              <w:t>s</w:t>
-            </w:r>
-            <w:proofErr w:type="gramStart"/>
-            <w:r>
-              <w:rPr>
-                <w:lang w:val="es-ES"/>
-              </w:rPr>
-              <w:t>=“</w:t>
-            </w:r>
-            <w:proofErr w:type="gramEnd"/>
+              <w:t>s=“</w:t>
+            </w:r>
             <w:r>
               <w:rPr>
                 <w:lang w:val="es-ES"/>
@@ -2278,7 +2254,6 @@
               </w:rPr>
             </w:pPr>
             <w:proofErr w:type="spellStart"/>
-            <w:proofErr w:type="gramStart"/>
             <w:r>
               <w:rPr>
                 <w:lang w:val="es-ES"/>
@@ -2290,14 +2265,7 @@
               <w:rPr>
                 <w:lang w:val="es-ES"/>
               </w:rPr>
-              <w:t>(</w:t>
-            </w:r>
-            <w:proofErr w:type="gramEnd"/>
-            <w:r>
-              <w:rPr>
-                <w:lang w:val="es-ES"/>
-              </w:rPr>
-              <w:t>)</w:t>
+              <w:t>()</w:t>
             </w:r>
           </w:p>
         </w:tc>
@@ -3793,6 +3761,349 @@
         <w:tblLook w:val="04A0" w:firstRow="1" w:lastRow="0" w:firstColumn="1" w:lastColumn="0" w:noHBand="0" w:noVBand="1"/>
       </w:tblPr>
       <w:tblGrid>
+        <w:gridCol w:w="1671"/>
+        <w:gridCol w:w="2043"/>
+        <w:gridCol w:w="1092"/>
+        <w:gridCol w:w="2408"/>
+        <w:gridCol w:w="3576"/>
+      </w:tblGrid>
+      <w:tr>
+        <w:trPr>
+          <w:cnfStyle w:val="100000000000" w:firstRow="1" w:lastRow="0" w:firstColumn="0" w:lastColumn="0" w:oddVBand="0" w:evenVBand="0" w:oddHBand="0" w:evenHBand="0" w:firstRowFirstColumn="0" w:firstRowLastColumn="0" w:lastRowFirstColumn="0" w:lastRowLastColumn="0"/>
+          <w:trHeight w:val="478"/>
+        </w:trPr>
+        <w:tc>
+          <w:tcPr>
+            <w:cnfStyle w:val="001000000000" w:firstRow="0" w:lastRow="0" w:firstColumn="1" w:lastColumn="0" w:oddVBand="0" w:evenVBand="0" w:oddHBand="0" w:evenHBand="0" w:firstRowFirstColumn="0" w:firstRowLastColumn="0" w:lastRowFirstColumn="0" w:lastRowLastColumn="0"/>
+            <w:tcW w:w="774" w:type="pct"/>
+            <w:vAlign w:val="center"/>
+          </w:tcPr>
+          <w:p>
+            <w:pPr>
+              <w:rPr>
+                <w:lang w:val="es-ES"/>
+              </w:rPr>
+            </w:pPr>
+            <w:r>
+              <w:rPr>
+                <w:lang w:val="es-ES"/>
+              </w:rPr>
+              <w:t>Prueba No 6:</w:t>
+            </w:r>
+          </w:p>
+        </w:tc>
+        <w:tc>
+          <w:tcPr>
+            <w:tcW w:w="4226" w:type="pct"/>
+            <w:gridSpan w:val="4"/>
+          </w:tcPr>
+          <w:p>
+            <w:pPr>
+              <w:cnfStyle w:val="100000000000" w:firstRow="1" w:lastRow="0" w:firstColumn="0" w:lastColumn="0" w:oddVBand="0" w:evenVBand="0" w:oddHBand="0" w:evenHBand="0" w:firstRowFirstColumn="0" w:firstRowLastColumn="0" w:lastRowFirstColumn="0" w:lastRowLastColumn="0"/>
+              <w:rPr>
+                <w:b w:val="0"/>
+                <w:u w:val="single"/>
+                <w:lang w:val="es-ES"/>
+              </w:rPr>
+            </w:pPr>
+            <w:r>
+              <w:rPr>
+                <w:lang w:val="es-ES"/>
+              </w:rPr>
+              <w:t xml:space="preserve">Objetivo: </w:t>
+            </w:r>
+            <w:r>
+              <w:rPr>
+                <w:b w:val="0"/>
+                <w:lang w:val="es-ES"/>
+              </w:rPr>
+              <w:t>Probar que el método para seccionar una lista funciona correctamente.</w:t>
+            </w:r>
+          </w:p>
+        </w:tc>
+      </w:tr>
+      <w:tr>
+        <w:trPr>
+          <w:cnfStyle w:val="000000100000" w:firstRow="0" w:lastRow="0" w:firstColumn="0" w:lastColumn="0" w:oddVBand="0" w:evenVBand="0" w:oddHBand="1" w:evenHBand="0" w:firstRowFirstColumn="0" w:firstRowLastColumn="0" w:lastRowFirstColumn="0" w:lastRowLastColumn="0"/>
+          <w:trHeight w:val="246"/>
+        </w:trPr>
+        <w:tc>
+          <w:tcPr>
+            <w:cnfStyle w:val="001000000000" w:firstRow="0" w:lastRow="0" w:firstColumn="1" w:lastColumn="0" w:oddVBand="0" w:evenVBand="0" w:oddHBand="0" w:evenHBand="0" w:firstRowFirstColumn="0" w:firstRowLastColumn="0" w:lastRowFirstColumn="0" w:lastRowLastColumn="0"/>
+            <w:tcW w:w="774" w:type="pct"/>
+          </w:tcPr>
+          <w:p>
+            <w:pPr>
+              <w:rPr>
+                <w:lang w:val="es-ES"/>
+              </w:rPr>
+            </w:pPr>
+            <w:r>
+              <w:rPr>
+                <w:lang w:val="es-ES"/>
+              </w:rPr>
+              <w:t>Clase</w:t>
+            </w:r>
+          </w:p>
+        </w:tc>
+        <w:tc>
+          <w:tcPr>
+            <w:tcW w:w="947" w:type="pct"/>
+          </w:tcPr>
+          <w:p>
+            <w:pPr>
+              <w:cnfStyle w:val="000000100000" w:firstRow="0" w:lastRow="0" w:firstColumn="0" w:lastColumn="0" w:oddVBand="0" w:evenVBand="0" w:oddHBand="1" w:evenHBand="0" w:firstRowFirstColumn="0" w:firstRowLastColumn="0" w:lastRowFirstColumn="0" w:lastRowLastColumn="0"/>
+              <w:rPr>
+                <w:b/>
+                <w:lang w:val="es-ES"/>
+              </w:rPr>
+            </w:pPr>
+            <w:r>
+              <w:rPr>
+                <w:b/>
+                <w:lang w:val="es-ES"/>
+              </w:rPr>
+              <w:t>Método</w:t>
+            </w:r>
+          </w:p>
+        </w:tc>
+        <w:tc>
+          <w:tcPr>
+            <w:tcW w:w="506" w:type="pct"/>
+          </w:tcPr>
+          <w:p>
+            <w:pPr>
+              <w:cnfStyle w:val="000000100000" w:firstRow="0" w:lastRow="0" w:firstColumn="0" w:lastColumn="0" w:oddVBand="0" w:evenVBand="0" w:oddHBand="1" w:evenHBand="0" w:firstRowFirstColumn="0" w:firstRowLastColumn="0" w:lastRowFirstColumn="0" w:lastRowLastColumn="0"/>
+              <w:rPr>
+                <w:b/>
+                <w:lang w:val="es-ES"/>
+              </w:rPr>
+            </w:pPr>
+            <w:r>
+              <w:rPr>
+                <w:b/>
+                <w:lang w:val="es-ES"/>
+              </w:rPr>
+              <w:t>Escenario</w:t>
+            </w:r>
+          </w:p>
+        </w:tc>
+        <w:tc>
+          <w:tcPr>
+            <w:tcW w:w="1116" w:type="pct"/>
+          </w:tcPr>
+          <w:p>
+            <w:pPr>
+              <w:cnfStyle w:val="000000100000" w:firstRow="0" w:lastRow="0" w:firstColumn="0" w:lastColumn="0" w:oddVBand="0" w:evenVBand="0" w:oddHBand="1" w:evenHBand="0" w:firstRowFirstColumn="0" w:firstRowLastColumn="0" w:lastRowFirstColumn="0" w:lastRowLastColumn="0"/>
+              <w:rPr>
+                <w:b/>
+                <w:lang w:val="es-ES"/>
+              </w:rPr>
+            </w:pPr>
+            <w:r>
+              <w:rPr>
+                <w:b/>
+                <w:lang w:val="es-ES"/>
+              </w:rPr>
+              <w:t>Entradas</w:t>
+            </w:r>
+          </w:p>
+        </w:tc>
+        <w:tc>
+          <w:tcPr>
+            <w:tcW w:w="1657" w:type="pct"/>
+          </w:tcPr>
+          <w:p>
+            <w:pPr>
+              <w:cnfStyle w:val="000000100000" w:firstRow="0" w:lastRow="0" w:firstColumn="0" w:lastColumn="0" w:oddVBand="0" w:evenVBand="0" w:oddHBand="1" w:evenHBand="0" w:firstRowFirstColumn="0" w:firstRowLastColumn="0" w:lastRowFirstColumn="0" w:lastRowLastColumn="0"/>
+              <w:rPr>
+                <w:b/>
+                <w:lang w:val="es-ES"/>
+              </w:rPr>
+            </w:pPr>
+            <w:r>
+              <w:rPr>
+                <w:b/>
+                <w:lang w:val="es-ES"/>
+              </w:rPr>
+              <w:t>Salidas</w:t>
+            </w:r>
+          </w:p>
+        </w:tc>
+      </w:tr>
+      <w:tr>
+        <w:trPr>
+          <w:trHeight w:val="399"/>
+        </w:trPr>
+        <w:tc>
+          <w:tcPr>
+            <w:cnfStyle w:val="001000000000" w:firstRow="0" w:lastRow="0" w:firstColumn="1" w:lastColumn="0" w:oddVBand="0" w:evenVBand="0" w:oddHBand="0" w:evenHBand="0" w:firstRowFirstColumn="0" w:firstRowLastColumn="0" w:lastRowFirstColumn="0" w:lastRowLastColumn="0"/>
+            <w:tcW w:w="774" w:type="pct"/>
+          </w:tcPr>
+          <w:p>
+            <w:pPr>
+              <w:rPr>
+                <w:b w:val="0"/>
+                <w:lang w:val="es-ES"/>
+              </w:rPr>
+            </w:pPr>
+            <w:proofErr w:type="spellStart"/>
+            <w:r>
+              <w:rPr>
+                <w:b w:val="0"/>
+                <w:lang w:val="es-ES"/>
+              </w:rPr>
+              <w:t>LinkedFlightTest</w:t>
+            </w:r>
+            <w:proofErr w:type="spellEnd"/>
+          </w:p>
+        </w:tc>
+        <w:tc>
+          <w:tcPr>
+            <w:tcW w:w="947" w:type="pct"/>
+          </w:tcPr>
+          <w:p>
+            <w:pPr>
+              <w:cnfStyle w:val="000000000000" w:firstRow="0" w:lastRow="0" w:firstColumn="0" w:lastColumn="0" w:oddVBand="0" w:evenVBand="0" w:oddHBand="0" w:evenHBand="0" w:firstRowFirstColumn="0" w:firstRowLastColumn="0" w:lastRowFirstColumn="0" w:lastRowLastColumn="0"/>
+              <w:rPr>
+                <w:lang w:val="es-ES"/>
+              </w:rPr>
+            </w:pPr>
+            <w:proofErr w:type="spellStart"/>
+            <w:r>
+              <w:rPr>
+                <w:lang w:val="es-ES"/>
+              </w:rPr>
+              <w:t>subList</w:t>
+            </w:r>
+            <w:proofErr w:type="spellEnd"/>
+            <w:r>
+              <w:rPr>
+                <w:lang w:val="es-ES"/>
+              </w:rPr>
+              <w:t>(</w:t>
+            </w:r>
+            <w:proofErr w:type="spellStart"/>
+            <w:proofErr w:type="gramStart"/>
+            <w:r>
+              <w:rPr>
+                <w:lang w:val="es-ES"/>
+              </w:rPr>
+              <w:t>int,int</w:t>
+            </w:r>
+            <w:proofErr w:type="spellEnd"/>
+            <w:proofErr w:type="gramEnd"/>
+            <w:r>
+              <w:rPr>
+                <w:lang w:val="es-ES"/>
+              </w:rPr>
+              <w:t>)</w:t>
+            </w:r>
+          </w:p>
+        </w:tc>
+        <w:tc>
+          <w:tcPr>
+            <w:tcW w:w="506" w:type="pct"/>
+          </w:tcPr>
+          <w:p>
+            <w:pPr>
+              <w:cnfStyle w:val="000000000000" w:firstRow="0" w:lastRow="0" w:firstColumn="0" w:lastColumn="0" w:oddVBand="0" w:evenVBand="0" w:oddHBand="0" w:evenHBand="0" w:firstRowFirstColumn="0" w:firstRowLastColumn="0" w:lastRowFirstColumn="0" w:lastRowLastColumn="0"/>
+              <w:rPr>
+                <w:lang w:val="es-ES"/>
+              </w:rPr>
+            </w:pPr>
+            <w:r>
+              <w:rPr>
+                <w:lang w:val="es-ES"/>
+              </w:rPr>
+              <w:t>stage6</w:t>
+            </w:r>
+          </w:p>
+        </w:tc>
+        <w:tc>
+          <w:tcPr>
+            <w:tcW w:w="1116" w:type="pct"/>
+          </w:tcPr>
+          <w:p>
+            <w:pPr>
+              <w:cnfStyle w:val="000000000000" w:firstRow="0" w:lastRow="0" w:firstColumn="0" w:lastColumn="0" w:oddVBand="0" w:evenVBand="0" w:oddHBand="0" w:evenHBand="0" w:firstRowFirstColumn="0" w:firstRowLastColumn="0" w:lastRowFirstColumn="0" w:lastRowLastColumn="0"/>
+              <w:rPr>
+                <w:lang w:val="es-ES"/>
+              </w:rPr>
+            </w:pPr>
+            <w:proofErr w:type="spellStart"/>
+            <w:r>
+              <w:rPr>
+                <w:lang w:val="es-ES"/>
+              </w:rPr>
+              <w:t>initIndex</w:t>
+            </w:r>
+            <w:proofErr w:type="spellEnd"/>
+            <w:r>
+              <w:rPr>
+                <w:lang w:val="es-ES"/>
+              </w:rPr>
+              <w:t xml:space="preserve"> = 0</w:t>
+            </w:r>
+          </w:p>
+          <w:p>
+            <w:pPr>
+              <w:cnfStyle w:val="000000000000" w:firstRow="0" w:lastRow="0" w:firstColumn="0" w:lastColumn="0" w:oddVBand="0" w:evenVBand="0" w:oddHBand="0" w:evenHBand="0" w:firstRowFirstColumn="0" w:firstRowLastColumn="0" w:lastRowFirstColumn="0" w:lastRowLastColumn="0"/>
+              <w:rPr>
+                <w:lang w:val="es-ES"/>
+              </w:rPr>
+            </w:pPr>
+            <w:proofErr w:type="spellStart"/>
+            <w:r>
+              <w:rPr>
+                <w:lang w:val="es-ES"/>
+              </w:rPr>
+              <w:t>finalIndex</w:t>
+            </w:r>
+            <w:proofErr w:type="spellEnd"/>
+            <w:r>
+              <w:rPr>
+                <w:lang w:val="es-ES"/>
+              </w:rPr>
+              <w:t xml:space="preserve"> = 2</w:t>
+            </w:r>
+          </w:p>
+        </w:tc>
+        <w:tc>
+          <w:tcPr>
+            <w:tcW w:w="1657" w:type="pct"/>
+          </w:tcPr>
+          <w:p>
+            <w:pPr>
+              <w:cnfStyle w:val="000000000000" w:firstRow="0" w:lastRow="0" w:firstColumn="0" w:lastColumn="0" w:oddVBand="0" w:evenVBand="0" w:oddHBand="0" w:evenHBand="0" w:firstRowFirstColumn="0" w:firstRowLastColumn="0" w:lastRowFirstColumn="0" w:lastRowLastColumn="0"/>
+              <w:rPr>
+                <w:lang w:val="es-ES"/>
+              </w:rPr>
+            </w:pPr>
+            <w:r>
+              <w:rPr>
+                <w:lang w:val="es-ES"/>
+              </w:rPr>
+              <w:t>Se devuelve una lista con los elementos desde el primero hasta el segundo de la lista original.</w:t>
+            </w:r>
+          </w:p>
+        </w:tc>
+      </w:tr>
+    </w:tbl>
+    <w:p>
+      <w:pPr>
+        <w:rPr>
+          <w:lang w:val="es-ES"/>
+        </w:rPr>
+      </w:pPr>
+    </w:p>
+    <w:tbl>
+      <w:tblPr>
+        <w:tblStyle w:val="Tablanormal1"/>
+        <w:tblW w:w="5000" w:type="pct"/>
+        <w:tblLook w:val="04A0" w:firstRow="1" w:lastRow="0" w:firstColumn="1" w:lastColumn="0" w:noHBand="0" w:noVBand="1"/>
+      </w:tblPr>
+      <w:tblGrid>
         <w:gridCol w:w="1230"/>
         <w:gridCol w:w="2154"/>
         <w:gridCol w:w="1096"/>
@@ -3826,7 +4137,7 @@
               <w:rPr>
                 <w:lang w:val="es-ES"/>
               </w:rPr>
-              <w:t>6</w:t>
+              <w:t>7</w:t>
             </w:r>
             <w:r>
               <w:rPr>
@@ -4190,7 +4501,6 @@
               </w:rPr>
             </w:pPr>
             <w:proofErr w:type="spellStart"/>
-            <w:proofErr w:type="gramStart"/>
             <w:r>
               <w:rPr>
                 <w:lang w:val="es-ES"/>
@@ -4205,7 +4515,6 @@
               <w:t>(</w:t>
             </w:r>
             <w:proofErr w:type="spellStart"/>
-            <w:proofErr w:type="gramEnd"/>
             <w:r>
               <w:rPr>
                 <w:lang w:val="es-ES"/>
@@ -4749,7 +5058,6 @@
               </w:rPr>
             </w:pPr>
             <w:proofErr w:type="spellStart"/>
-            <w:proofErr w:type="gramStart"/>
             <w:r>
               <w:rPr>
                 <w:lang w:val="es-ES"/>
@@ -4770,7 +5078,6 @@
               <w:t>(</w:t>
             </w:r>
             <w:proofErr w:type="spellStart"/>
-            <w:proofErr w:type="gramEnd"/>
             <w:r>
               <w:rPr>
                 <w:lang w:val="es-ES"/>
@@ -5452,7 +5759,7 @@
               <w:rPr>
                 <w:lang w:val="es-ES"/>
               </w:rPr>
-              <w:t>7</w:t>
+              <w:t>8</w:t>
             </w:r>
             <w:r>
               <w:rPr>
@@ -7128,7 +7435,7 @@
 </file>
 
 <file path=customXml/itemProps1.xml><?xml version="1.0" encoding="utf-8"?>
-<ds:datastoreItem xmlns:ds="http://schemas.openxmlformats.org/officeDocument/2006/customXml" ds:itemID="{A5019D89-04E6-49F1-B396-6743FFFB8E1C}">
+<ds:datastoreItem xmlns:ds="http://schemas.openxmlformats.org/officeDocument/2006/customXml" ds:itemID="{6A0033DF-0B4F-4596-8EC7-23F008BEBA94}">
   <ds:schemaRefs>
     <ds:schemaRef ds:uri="http://schemas.openxmlformats.org/officeDocument/2006/bibliography"/>
   </ds:schemaRefs>

</xml_diff>